<commit_message>
added directions from AGOL results and updated readme and write-up
</commit_message>
<xml_diff>
--- a/lab3/Lab Report 3.docx
+++ b/lab3/Lab Report 3.docx
@@ -637,7 +637,6 @@
                 <w:szCs w:val="20"/>
               </w:rPr>
             </w:pPr>
-            <w:proofErr w:type="spellStart"/>
             <w:r>
               <w:rPr>
                 <w:rFonts w:ascii="Times New Roman" w:eastAsia="Times New Roman" w:hAnsi="Times New Roman" w:cs="Times New Roman"/>
@@ -646,7 +645,6 @@
               </w:rPr>
               <w:t>Shape_length</w:t>
             </w:r>
-            <w:proofErr w:type="spellEnd"/>
           </w:p>
         </w:tc>
         <w:tc>
@@ -669,27 +667,7 @@
                   <w:szCs w:val="20"/>
                   <w:u w:val="single"/>
                 </w:rPr>
-                <w:t xml:space="preserve">Mn </w:t>
-              </w:r>
-              <w:proofErr w:type="spellStart"/>
-              <w:r>
-                <w:rPr>
-                  <w:rFonts w:ascii="Times New Roman" w:eastAsia="Times New Roman" w:hAnsi="Times New Roman" w:cs="Times New Roman"/>
-                  <w:sz w:val="20"/>
-                  <w:szCs w:val="20"/>
-                  <w:u w:val="single"/>
-                </w:rPr>
-                <w:t>GeoSpatial</w:t>
-              </w:r>
-              <w:proofErr w:type="spellEnd"/>
-              <w:r>
-                <w:rPr>
-                  <w:rFonts w:ascii="Times New Roman" w:eastAsia="Times New Roman" w:hAnsi="Times New Roman" w:cs="Times New Roman"/>
-                  <w:sz w:val="20"/>
-                  <w:szCs w:val="20"/>
-                  <w:u w:val="single"/>
-                </w:rPr>
-                <w:t xml:space="preserve"> Commons</w:t>
+                <w:t>Mn GeoSpatial Commons</w:t>
               </w:r>
             </w:hyperlink>
           </w:p>
@@ -817,27 +795,7 @@
                   <w:szCs w:val="20"/>
                   <w:u w:val="single"/>
                 </w:rPr>
-                <w:t xml:space="preserve">Mn </w:t>
-              </w:r>
-              <w:proofErr w:type="spellStart"/>
-              <w:r>
-                <w:rPr>
-                  <w:rFonts w:ascii="Times New Roman" w:eastAsia="Times New Roman" w:hAnsi="Times New Roman" w:cs="Times New Roman"/>
-                  <w:sz w:val="20"/>
-                  <w:szCs w:val="20"/>
-                  <w:u w:val="single"/>
-                </w:rPr>
-                <w:t>GeoSpatial</w:t>
-              </w:r>
-              <w:proofErr w:type="spellEnd"/>
-              <w:r>
-                <w:rPr>
-                  <w:rFonts w:ascii="Times New Roman" w:eastAsia="Times New Roman" w:hAnsi="Times New Roman" w:cs="Times New Roman"/>
-                  <w:sz w:val="20"/>
-                  <w:szCs w:val="20"/>
-                  <w:u w:val="single"/>
-                </w:rPr>
-                <w:t xml:space="preserve"> Commons</w:t>
+                <w:t>Mn GeoSpatial Commons</w:t>
               </w:r>
             </w:hyperlink>
           </w:p>
@@ -1673,27 +1631,7 @@
                   <w:szCs w:val="20"/>
                   <w:u w:val="single"/>
                 </w:rPr>
-                <w:t xml:space="preserve">Mn </w:t>
-              </w:r>
-              <w:proofErr w:type="spellStart"/>
-              <w:r>
-                <w:rPr>
-                  <w:rFonts w:ascii="Times New Roman" w:eastAsia="Times New Roman" w:hAnsi="Times New Roman" w:cs="Times New Roman"/>
-                  <w:sz w:val="20"/>
-                  <w:szCs w:val="20"/>
-                  <w:u w:val="single"/>
-                </w:rPr>
-                <w:t>GeoSpatial</w:t>
-              </w:r>
-              <w:proofErr w:type="spellEnd"/>
-              <w:r>
-                <w:rPr>
-                  <w:rFonts w:ascii="Times New Roman" w:eastAsia="Times New Roman" w:hAnsi="Times New Roman" w:cs="Times New Roman"/>
-                  <w:sz w:val="20"/>
-                  <w:szCs w:val="20"/>
-                  <w:u w:val="single"/>
-                </w:rPr>
-                <w:t xml:space="preserve"> Commons</w:t>
+                <w:t>Mn GeoSpatial Commons</w:t>
               </w:r>
             </w:hyperlink>
           </w:p>
@@ -1990,27 +1928,7 @@
           <w:sz w:val="20"/>
           <w:szCs w:val="20"/>
         </w:rPr>
-        <w:t xml:space="preserve">Figure 1. Network properties for the </w:t>
-      </w:r>
-      <w:proofErr w:type="spellStart"/>
-      <w:r>
-        <w:rPr>
-          <w:rFonts w:ascii="Times New Roman" w:eastAsia="Times New Roman" w:hAnsi="Times New Roman" w:cs="Times New Roman"/>
-          <w:i/>
-          <w:sz w:val="20"/>
-          <w:szCs w:val="20"/>
-        </w:rPr>
-        <w:t>usps_ND</w:t>
-      </w:r>
-      <w:proofErr w:type="spellEnd"/>
-      <w:r>
-        <w:rPr>
-          <w:rFonts w:ascii="Times New Roman" w:eastAsia="Times New Roman" w:hAnsi="Times New Roman" w:cs="Times New Roman"/>
-          <w:i/>
-          <w:sz w:val="20"/>
-          <w:szCs w:val="20"/>
-        </w:rPr>
-        <w:t xml:space="preserve"> network dataset. </w:t>
+        <w:t xml:space="preserve">Figure 1. Network properties for the usps_ND network dataset. </w:t>
       </w:r>
     </w:p>
     <w:p>
@@ -2842,9 +2760,8 @@
           <w:sz w:val="20"/>
           <w:szCs w:val="20"/>
         </w:rPr>
-        <w:t xml:space="preserve"> as a zipped file. Using </w:t>
-      </w:r>
-      <w:proofErr w:type="spellStart"/>
+        <w:t xml:space="preserve"> as a zipped file. Using ArcNotebooks, I used the read-to-use Place Routes analysis tool to </w:t>
+      </w:r>
       <w:r>
         <w:rPr>
           <w:rFonts w:ascii="Times New Roman" w:eastAsia="Times New Roman" w:hAnsi="Times New Roman" w:cs="Times New Roman"/>
@@ -2852,9 +2769,8 @@
           <w:sz w:val="20"/>
           <w:szCs w:val="20"/>
         </w:rPr>
-        <w:t>ArcNotebooks</w:t>
-      </w:r>
-      <w:proofErr w:type="spellEnd"/>
+        <w:t>compute the best routes (Fig.4).</w:t>
+      </w:r>
       <w:r>
         <w:rPr>
           <w:rFonts w:ascii="Times New Roman" w:eastAsia="Times New Roman" w:hAnsi="Times New Roman" w:cs="Times New Roman"/>
@@ -2862,16 +2778,7 @@
           <w:sz w:val="20"/>
           <w:szCs w:val="20"/>
         </w:rPr>
-        <w:t xml:space="preserve">, I used the read-to-use Place Routes analysis tool to </w:t>
-      </w:r>
-      <w:r>
-        <w:rPr>
-          <w:rFonts w:ascii="Times New Roman" w:eastAsia="Times New Roman" w:hAnsi="Times New Roman" w:cs="Times New Roman"/>
-          <w:bCs/>
-          <w:sz w:val="20"/>
-          <w:szCs w:val="20"/>
-        </w:rPr>
-        <w:t>compute the best routes (Fig.4).</w:t>
+        <w:t xml:space="preserve"> I was also able to extract the directions using the directions tool. </w:t>
       </w:r>
     </w:p>
     <w:p>
@@ -2975,6 +2882,7 @@
           <w:rFonts w:ascii="Times New Roman" w:eastAsia="Times New Roman" w:hAnsi="Times New Roman" w:cs="Times New Roman"/>
           <w:b/>
         </w:rPr>
+        <w:lastRenderedPageBreak/>
         <w:t>Results</w:t>
       </w:r>
     </w:p>
@@ -2996,7 +2904,6 @@
           <w:szCs w:val="20"/>
           <w:u w:val="single"/>
         </w:rPr>
-        <w:lastRenderedPageBreak/>
         <w:t>ArcGIS Pro</w:t>
       </w:r>
     </w:p>
@@ -3840,25 +3747,6 @@
           <w:szCs w:val="20"/>
         </w:rPr>
       </w:pPr>
-      <w:r>
-        <w:rPr>
-          <w:rFonts w:ascii="Times New Roman" w:eastAsia="Times New Roman" w:hAnsi="Times New Roman" w:cs="Times New Roman"/>
-          <w:i/>
-          <w:sz w:val="20"/>
-          <w:szCs w:val="20"/>
-        </w:rPr>
-        <w:t>What did you learn? How does it relate to the main problem?</w:t>
-      </w:r>
-    </w:p>
-    <w:p>
-      <w:pPr>
-        <w:rPr>
-          <w:rFonts w:ascii="Times New Roman" w:eastAsia="Times New Roman" w:hAnsi="Times New Roman" w:cs="Times New Roman"/>
-          <w:i/>
-          <w:sz w:val="20"/>
-          <w:szCs w:val="20"/>
-        </w:rPr>
-      </w:pPr>
     </w:p>
     <w:p>
       <w:pPr>
@@ -4098,6 +3986,15 @@
           <w:szCs w:val="20"/>
         </w:rPr>
         <w:t xml:space="preserve">Additionally, the results were written out to a feature layer and must be viewed using Map Viewer. </w:t>
+      </w:r>
+      <w:r>
+        <w:rPr>
+          <w:rFonts w:ascii="Times New Roman" w:eastAsia="Times New Roman" w:hAnsi="Times New Roman" w:cs="Times New Roman"/>
+          <w:iCs/>
+          <w:sz w:val="20"/>
+          <w:szCs w:val="20"/>
+        </w:rPr>
+        <w:t>In both AGOL and ArcPro, the directions for each route could be printed out.</w:t>
       </w:r>
     </w:p>
     <w:p>
@@ -4147,43 +4044,7 @@
           <w:sz w:val="20"/>
           <w:szCs w:val="20"/>
         </w:rPr>
-        <w:t xml:space="preserve">The requirement of the problem was to reduce the amount of time the two employees spend working before a holiday. Based on my results when there are two delivery vehicles, the best solution proposed above is to have one vehicle do 9 stops and the other do 1 stop. This would result in an overall </w:t>
-      </w:r>
-      <w:r>
-        <w:rPr>
-          <w:rFonts w:ascii="Times New Roman" w:eastAsia="Times New Roman" w:hAnsi="Times New Roman" w:cs="Times New Roman"/>
-          <w:iCs/>
-          <w:sz w:val="20"/>
-          <w:szCs w:val="20"/>
-        </w:rPr>
-        <w:t xml:space="preserve">total time of 2 hours and 37 minutes and </w:t>
-      </w:r>
-      <w:r>
-        <w:rPr>
-          <w:rFonts w:ascii="Times New Roman" w:eastAsia="Times New Roman" w:hAnsi="Times New Roman" w:cs="Times New Roman"/>
-          <w:iCs/>
-          <w:sz w:val="20"/>
-          <w:szCs w:val="20"/>
-        </w:rPr>
-        <w:t>total travel distance</w:t>
-      </w:r>
-      <w:r>
-        <w:rPr>
-          <w:rFonts w:ascii="Times New Roman" w:eastAsia="Times New Roman" w:hAnsi="Times New Roman" w:cs="Times New Roman"/>
-          <w:iCs/>
-          <w:sz w:val="20"/>
-          <w:szCs w:val="20"/>
-        </w:rPr>
-        <w:t xml:space="preserve"> of 95 miles. (Fig 5). </w:t>
-      </w:r>
-      <w:r>
-        <w:rPr>
-          <w:rFonts w:ascii="Times New Roman" w:eastAsia="Times New Roman" w:hAnsi="Times New Roman" w:cs="Times New Roman"/>
-          <w:iCs/>
-          <w:sz w:val="20"/>
-          <w:szCs w:val="20"/>
-        </w:rPr>
-        <w:t>However, this does not consider the traffic time as discussed</w:t>
+        <w:t>The requirement of the problem was to reduce the amount of time the two employees spend working before a holiday. Based on my results when there are two delivery vehicles, the best solution proposed above is to have one vehicle do 9 stops and the other do 1 stop. This would result in an overall total time of 2 hours and 37 minutes and total travel distance of 95 miles. (Fig 5). However, this does not consider the traffic time as discussed</w:t>
       </w:r>
       <w:r>
         <w:rPr>
@@ -4287,6 +4148,56 @@
           <w:szCs w:val="20"/>
         </w:rPr>
         <w:t xml:space="preserve"> or accrued more time cost. </w:t>
+      </w:r>
+    </w:p>
+    <w:p>
+      <w:pPr>
+        <w:rPr>
+          <w:rFonts w:ascii="Times New Roman" w:eastAsia="Times New Roman" w:hAnsi="Times New Roman" w:cs="Times New Roman"/>
+          <w:iCs/>
+          <w:sz w:val="20"/>
+          <w:szCs w:val="20"/>
+        </w:rPr>
+      </w:pPr>
+    </w:p>
+    <w:p>
+      <w:pPr>
+        <w:rPr>
+          <w:rFonts w:ascii="Times New Roman" w:eastAsia="Times New Roman" w:hAnsi="Times New Roman" w:cs="Times New Roman"/>
+          <w:i/>
+          <w:sz w:val="20"/>
+          <w:szCs w:val="20"/>
+          <w:u w:val="single"/>
+        </w:rPr>
+      </w:pPr>
+      <w:r>
+        <w:rPr>
+          <w:rFonts w:ascii="Times New Roman" w:eastAsia="Times New Roman" w:hAnsi="Times New Roman" w:cs="Times New Roman"/>
+          <w:i/>
+          <w:sz w:val="20"/>
+          <w:szCs w:val="20"/>
+          <w:u w:val="single"/>
+        </w:rPr>
+        <w:t>Other discussion</w:t>
+      </w:r>
+    </w:p>
+    <w:p>
+      <w:pPr>
+        <w:rPr>
+          <w:rFonts w:ascii="Times New Roman" w:eastAsia="Times New Roman" w:hAnsi="Times New Roman" w:cs="Times New Roman"/>
+          <w:iCs/>
+          <w:sz w:val="20"/>
+          <w:szCs w:val="20"/>
+        </w:rPr>
+      </w:pPr>
+      <w:r>
+        <w:rPr>
+          <w:rFonts w:ascii="Times New Roman" w:eastAsia="Times New Roman" w:hAnsi="Times New Roman" w:cs="Times New Roman"/>
+          <w:iCs/>
+          <w:sz w:val="20"/>
+          <w:szCs w:val="20"/>
+        </w:rPr>
+        <w:t xml:space="preserve">Another tool I did try was the Find Routes tool in ArcGIS Pro. It is a ready to use tool that is hosted through ArcGIS Online’s services. My difficulty with this tool was that it could not find a route or would fail when I used the polygon road barriers. Without the barriers, it produced results like the Place Routes analysis tool. This tool was as easy to use as the Place Routes Analysis tool, but again, I was limited by the customization in restrictions and barriers. </w:t>
       </w:r>
     </w:p>
     <w:p>
@@ -4341,68 +4252,21 @@
         </w:rPr>
         <w:t xml:space="preserve">ESRI. (n.d.-a). </w:t>
       </w:r>
-      <w:proofErr w:type="spellStart"/>
-      <w:r>
-        <w:rPr>
-          <w:i/>
-          <w:iCs/>
-          <w:sz w:val="20"/>
-          <w:szCs w:val="20"/>
-        </w:rPr>
-        <w:t>arcgis.features.analysis</w:t>
-      </w:r>
-      <w:proofErr w:type="spellEnd"/>
-      <w:r>
-        <w:rPr>
-          <w:i/>
-          <w:iCs/>
-          <w:sz w:val="20"/>
-          <w:szCs w:val="20"/>
-        </w:rPr>
-        <w:t xml:space="preserve"> module — </w:t>
-      </w:r>
-      <w:proofErr w:type="spellStart"/>
-      <w:r>
-        <w:rPr>
-          <w:i/>
-          <w:iCs/>
-          <w:sz w:val="20"/>
-          <w:szCs w:val="20"/>
-        </w:rPr>
-        <w:t>arcgis</w:t>
-      </w:r>
-      <w:proofErr w:type="spellEnd"/>
-      <w:r>
-        <w:rPr>
-          <w:i/>
-          <w:iCs/>
-          <w:sz w:val="20"/>
-          <w:szCs w:val="20"/>
-        </w:rPr>
-        <w:t xml:space="preserve"> 1.8.4 documentation</w:t>
-      </w:r>
-      <w:r>
-        <w:rPr>
-          <w:sz w:val="20"/>
-          <w:szCs w:val="20"/>
-        </w:rPr>
-        <w:t xml:space="preserve">. </w:t>
-      </w:r>
-      <w:proofErr w:type="spellStart"/>
-      <w:r>
-        <w:rPr>
-          <w:sz w:val="20"/>
-          <w:szCs w:val="20"/>
-        </w:rPr>
-        <w:t>Arcgis.Features.Analysis</w:t>
-      </w:r>
-      <w:proofErr w:type="spellEnd"/>
-      <w:r>
-        <w:rPr>
-          <w:sz w:val="20"/>
-          <w:szCs w:val="20"/>
-        </w:rPr>
-        <w:t xml:space="preserve"> Module. Retrieved March 24, 2021, from https://developers.arcgis.com/python/api-reference/arcgis.features.analysis.html#featureinput</w:t>
+      <w:r>
+        <w:rPr>
+          <w:i/>
+          <w:iCs/>
+          <w:sz w:val="20"/>
+          <w:szCs w:val="20"/>
+        </w:rPr>
+        <w:t>arcgis.features.analysis module — arcgis 1.8.4 documentation</w:t>
+      </w:r>
+      <w:r>
+        <w:rPr>
+          <w:sz w:val="20"/>
+          <w:szCs w:val="20"/>
+        </w:rPr>
+        <w:t>. Arcgis.Features.Analysis Module. Retrieved March 24, 2021, from https://developers.arcgis.com/python/api-reference/arcgis.features.analysis.html#featureinput</w:t>
       </w:r>
     </w:p>
     <w:p>

</xml_diff>

<commit_message>
added Solve VRP ready to use tool and documentation of tool in write-up. Updated README
</commit_message>
<xml_diff>
--- a/lab3/Lab Report 3.docx
+++ b/lab3/Lab Report 3.docx
@@ -71,8 +71,18 @@
           <w:sz w:val="20"/>
           <w:szCs w:val="20"/>
         </w:rPr>
-        <w:t>Notice: Dr. Bryan Runck</w:t>
-      </w:r>
+        <w:t xml:space="preserve">Notice: Dr. Bryan </w:t>
+      </w:r>
+      <w:proofErr w:type="spellStart"/>
+      <w:r>
+        <w:rPr>
+          <w:rFonts w:ascii="Times New Roman" w:eastAsia="Times New Roman" w:hAnsi="Times New Roman" w:cs="Times New Roman"/>
+          <w:sz w:val="20"/>
+          <w:szCs w:val="20"/>
+        </w:rPr>
+        <w:t>Runck</w:t>
+      </w:r>
+      <w:proofErr w:type="spellEnd"/>
     </w:p>
     <w:p>
       <w:pPr>
@@ -637,6 +647,7 @@
                 <w:szCs w:val="20"/>
               </w:rPr>
             </w:pPr>
+            <w:proofErr w:type="spellStart"/>
             <w:r>
               <w:rPr>
                 <w:rFonts w:ascii="Times New Roman" w:eastAsia="Times New Roman" w:hAnsi="Times New Roman" w:cs="Times New Roman"/>
@@ -645,6 +656,7 @@
               </w:rPr>
               <w:t>Shape_length</w:t>
             </w:r>
+            <w:proofErr w:type="spellEnd"/>
           </w:p>
         </w:tc>
         <w:tc>
@@ -667,7 +679,27 @@
                   <w:szCs w:val="20"/>
                   <w:u w:val="single"/>
                 </w:rPr>
-                <w:t>Mn GeoSpatial Commons</w:t>
+                <w:t xml:space="preserve">Mn </w:t>
+              </w:r>
+              <w:proofErr w:type="spellStart"/>
+              <w:r>
+                <w:rPr>
+                  <w:rFonts w:ascii="Times New Roman" w:eastAsia="Times New Roman" w:hAnsi="Times New Roman" w:cs="Times New Roman"/>
+                  <w:sz w:val="20"/>
+                  <w:szCs w:val="20"/>
+                  <w:u w:val="single"/>
+                </w:rPr>
+                <w:t>GeoSpatial</w:t>
+              </w:r>
+              <w:proofErr w:type="spellEnd"/>
+              <w:r>
+                <w:rPr>
+                  <w:rFonts w:ascii="Times New Roman" w:eastAsia="Times New Roman" w:hAnsi="Times New Roman" w:cs="Times New Roman"/>
+                  <w:sz w:val="20"/>
+                  <w:szCs w:val="20"/>
+                  <w:u w:val="single"/>
+                </w:rPr>
+                <w:t xml:space="preserve"> Commons</w:t>
               </w:r>
             </w:hyperlink>
           </w:p>
@@ -795,7 +827,27 @@
                   <w:szCs w:val="20"/>
                   <w:u w:val="single"/>
                 </w:rPr>
-                <w:t>Mn GeoSpatial Commons</w:t>
+                <w:t xml:space="preserve">Mn </w:t>
+              </w:r>
+              <w:proofErr w:type="spellStart"/>
+              <w:r>
+                <w:rPr>
+                  <w:rFonts w:ascii="Times New Roman" w:eastAsia="Times New Roman" w:hAnsi="Times New Roman" w:cs="Times New Roman"/>
+                  <w:sz w:val="20"/>
+                  <w:szCs w:val="20"/>
+                  <w:u w:val="single"/>
+                </w:rPr>
+                <w:t>GeoSpatial</w:t>
+              </w:r>
+              <w:proofErr w:type="spellEnd"/>
+              <w:r>
+                <w:rPr>
+                  <w:rFonts w:ascii="Times New Roman" w:eastAsia="Times New Roman" w:hAnsi="Times New Roman" w:cs="Times New Roman"/>
+                  <w:sz w:val="20"/>
+                  <w:szCs w:val="20"/>
+                  <w:u w:val="single"/>
+                </w:rPr>
+                <w:t xml:space="preserve"> Commons</w:t>
               </w:r>
             </w:hyperlink>
           </w:p>
@@ -1631,7 +1683,27 @@
                   <w:szCs w:val="20"/>
                   <w:u w:val="single"/>
                 </w:rPr>
-                <w:t>Mn GeoSpatial Commons</w:t>
+                <w:t xml:space="preserve">Mn </w:t>
+              </w:r>
+              <w:proofErr w:type="spellStart"/>
+              <w:r>
+                <w:rPr>
+                  <w:rFonts w:ascii="Times New Roman" w:eastAsia="Times New Roman" w:hAnsi="Times New Roman" w:cs="Times New Roman"/>
+                  <w:sz w:val="20"/>
+                  <w:szCs w:val="20"/>
+                  <w:u w:val="single"/>
+                </w:rPr>
+                <w:t>GeoSpatial</w:t>
+              </w:r>
+              <w:proofErr w:type="spellEnd"/>
+              <w:r>
+                <w:rPr>
+                  <w:rFonts w:ascii="Times New Roman" w:eastAsia="Times New Roman" w:hAnsi="Times New Roman" w:cs="Times New Roman"/>
+                  <w:sz w:val="20"/>
+                  <w:szCs w:val="20"/>
+                  <w:u w:val="single"/>
+                </w:rPr>
+                <w:t xml:space="preserve"> Commons</w:t>
               </w:r>
             </w:hyperlink>
           </w:p>
@@ -1925,10 +1997,39 @@
         <w:rPr>
           <w:rFonts w:ascii="Times New Roman" w:eastAsia="Times New Roman" w:hAnsi="Times New Roman" w:cs="Times New Roman"/>
           <w:i/>
-          <w:sz w:val="20"/>
-          <w:szCs w:val="20"/>
-        </w:rPr>
-        <w:t xml:space="preserve">Figure 1. Network properties for the usps_ND network dataset. </w:t>
+          <w:sz w:val="18"/>
+          <w:szCs w:val="18"/>
+        </w:rPr>
+        <w:t xml:space="preserve">Figure 1. Network properties for the </w:t>
+      </w:r>
+      <w:proofErr w:type="spellStart"/>
+      <w:r>
+        <w:rPr>
+          <w:rFonts w:ascii="Times New Roman" w:eastAsia="Times New Roman" w:hAnsi="Times New Roman" w:cs="Times New Roman"/>
+          <w:i/>
+          <w:sz w:val="18"/>
+          <w:szCs w:val="18"/>
+        </w:rPr>
+        <w:t>usps_ND</w:t>
+      </w:r>
+      <w:proofErr w:type="spellEnd"/>
+      <w:r>
+        <w:rPr>
+          <w:rFonts w:ascii="Times New Roman" w:eastAsia="Times New Roman" w:hAnsi="Times New Roman" w:cs="Times New Roman"/>
+          <w:i/>
+          <w:sz w:val="18"/>
+          <w:szCs w:val="18"/>
+        </w:rPr>
+        <w:t xml:space="preserve"> network dataset</w:t>
+      </w:r>
+      <w:r>
+        <w:rPr>
+          <w:rFonts w:ascii="Times New Roman" w:eastAsia="Times New Roman" w:hAnsi="Times New Roman" w:cs="Times New Roman"/>
+          <w:i/>
+          <w:sz w:val="20"/>
+          <w:szCs w:val="20"/>
+        </w:rPr>
+        <w:t xml:space="preserve">. </w:t>
       </w:r>
     </w:p>
     <w:p>
@@ -2363,16 +2464,16 @@
         <w:rPr>
           <w:rFonts w:ascii="Times New Roman" w:eastAsia="Times New Roman" w:hAnsi="Times New Roman" w:cs="Times New Roman"/>
           <w:i/>
-          <w:sz w:val="20"/>
-          <w:szCs w:val="20"/>
-        </w:rPr>
-      </w:pPr>
-      <w:r>
-        <w:rPr>
-          <w:rFonts w:ascii="Times New Roman" w:eastAsia="Times New Roman" w:hAnsi="Times New Roman" w:cs="Times New Roman"/>
-          <w:i/>
-          <w:sz w:val="20"/>
-          <w:szCs w:val="20"/>
+          <w:sz w:val="18"/>
+          <w:szCs w:val="18"/>
+        </w:rPr>
+      </w:pPr>
+      <w:r>
+        <w:rPr>
+          <w:rFonts w:ascii="Times New Roman" w:eastAsia="Times New Roman" w:hAnsi="Times New Roman" w:cs="Times New Roman"/>
+          <w:i/>
+          <w:sz w:val="18"/>
+          <w:szCs w:val="18"/>
         </w:rPr>
         <w:t xml:space="preserve">Figure </w:t>
       </w:r>
@@ -2380,8 +2481,8 @@
         <w:rPr>
           <w:rFonts w:ascii="Times New Roman" w:eastAsia="Times New Roman" w:hAnsi="Times New Roman" w:cs="Times New Roman"/>
           <w:i/>
-          <w:sz w:val="20"/>
-          <w:szCs w:val="20"/>
+          <w:sz w:val="18"/>
+          <w:szCs w:val="18"/>
         </w:rPr>
         <w:t>2</w:t>
       </w:r>
@@ -2389,8 +2490,8 @@
         <w:rPr>
           <w:rFonts w:ascii="Times New Roman" w:eastAsia="Times New Roman" w:hAnsi="Times New Roman" w:cs="Times New Roman"/>
           <w:i/>
-          <w:sz w:val="20"/>
-          <w:szCs w:val="20"/>
+          <w:sz w:val="18"/>
+          <w:szCs w:val="18"/>
         </w:rPr>
         <w:t xml:space="preserve">. </w:t>
       </w:r>
@@ -2398,8 +2499,8 @@
         <w:rPr>
           <w:rFonts w:ascii="Times New Roman" w:eastAsia="Times New Roman" w:hAnsi="Times New Roman" w:cs="Times New Roman"/>
           <w:i/>
-          <w:sz w:val="20"/>
-          <w:szCs w:val="20"/>
+          <w:sz w:val="18"/>
+          <w:szCs w:val="18"/>
         </w:rPr>
         <w:t xml:space="preserve">General workflow to build network </w:t>
       </w:r>
@@ -2407,8 +2508,8 @@
         <w:rPr>
           <w:rFonts w:ascii="Times New Roman" w:eastAsia="Times New Roman" w:hAnsi="Times New Roman" w:cs="Times New Roman"/>
           <w:i/>
-          <w:sz w:val="20"/>
-          <w:szCs w:val="20"/>
+          <w:sz w:val="18"/>
+          <w:szCs w:val="18"/>
         </w:rPr>
         <w:t>dataset.</w:t>
       </w:r>
@@ -2608,16 +2709,16 @@
         <w:rPr>
           <w:rFonts w:ascii="Times New Roman" w:eastAsia="Times New Roman" w:hAnsi="Times New Roman" w:cs="Times New Roman"/>
           <w:i/>
-          <w:sz w:val="20"/>
-          <w:szCs w:val="20"/>
-        </w:rPr>
-      </w:pPr>
-      <w:r>
-        <w:rPr>
-          <w:rFonts w:ascii="Times New Roman" w:eastAsia="Times New Roman" w:hAnsi="Times New Roman" w:cs="Times New Roman"/>
-          <w:i/>
-          <w:sz w:val="20"/>
-          <w:szCs w:val="20"/>
+          <w:sz w:val="18"/>
+          <w:szCs w:val="18"/>
+        </w:rPr>
+      </w:pPr>
+      <w:r>
+        <w:rPr>
+          <w:rFonts w:ascii="Times New Roman" w:eastAsia="Times New Roman" w:hAnsi="Times New Roman" w:cs="Times New Roman"/>
+          <w:i/>
+          <w:sz w:val="18"/>
+          <w:szCs w:val="18"/>
         </w:rPr>
         <w:t xml:space="preserve">Figure </w:t>
       </w:r>
@@ -2625,8 +2726,8 @@
         <w:rPr>
           <w:rFonts w:ascii="Times New Roman" w:eastAsia="Times New Roman" w:hAnsi="Times New Roman" w:cs="Times New Roman"/>
           <w:i/>
-          <w:sz w:val="20"/>
-          <w:szCs w:val="20"/>
+          <w:sz w:val="18"/>
+          <w:szCs w:val="18"/>
         </w:rPr>
         <w:t>3</w:t>
       </w:r>
@@ -2634,8 +2735,8 @@
         <w:rPr>
           <w:rFonts w:ascii="Times New Roman" w:eastAsia="Times New Roman" w:hAnsi="Times New Roman" w:cs="Times New Roman"/>
           <w:i/>
-          <w:sz w:val="20"/>
-          <w:szCs w:val="20"/>
+          <w:sz w:val="18"/>
+          <w:szCs w:val="18"/>
         </w:rPr>
         <w:t>: Vehicle Routing Problem workflow</w:t>
       </w:r>
@@ -2654,9 +2755,9 @@
           <w:noProof/>
         </w:rPr>
         <w:drawing>
-          <wp:inline distT="0" distB="0" distL="0" distR="0" wp14:anchorId="54D411AF" wp14:editId="742E9CF2">
-            <wp:extent cx="6449052" cy="2319867"/>
-            <wp:effectExtent l="0" t="0" r="9525" b="4445"/>
+          <wp:inline distT="0" distB="0" distL="0" distR="0" wp14:anchorId="54D411AF" wp14:editId="2438DEF6">
+            <wp:extent cx="6820929" cy="2453640"/>
+            <wp:effectExtent l="0" t="0" r="0" b="3810"/>
             <wp:docPr id="2" name="Picture 2"/>
             <wp:cNvGraphicFramePr>
               <a:graphicFrameLocks xmlns:a="http://schemas.openxmlformats.org/drawingml/2006/main" noChangeAspect="1"/>
@@ -2677,7 +2778,7 @@
                   <pic:spPr>
                     <a:xfrm>
                       <a:off x="0" y="0"/>
-                      <a:ext cx="6458851" cy="2323392"/>
+                      <a:ext cx="6835300" cy="2458810"/>
                     </a:xfrm>
                     <a:prstGeom prst="rect">
                       <a:avLst/>
@@ -2694,14 +2795,6 @@
       <w:pPr>
         <w:rPr>
           <w:rFonts w:ascii="Times New Roman" w:eastAsia="Times New Roman" w:hAnsi="Times New Roman" w:cs="Times New Roman"/>
-          <w:b/>
-        </w:rPr>
-      </w:pPr>
-    </w:p>
-    <w:p>
-      <w:pPr>
-        <w:rPr>
-          <w:rFonts w:ascii="Times New Roman" w:eastAsia="Times New Roman" w:hAnsi="Times New Roman" w:cs="Times New Roman"/>
           <w:bCs/>
           <w:i/>
           <w:iCs/>
@@ -2734,23 +2827,35 @@
         </w:rPr>
         <w:t>ArcGIS Online</w:t>
       </w:r>
-    </w:p>
-    <w:p>
-      <w:pPr>
+      <w:r>
         <w:rPr>
           <w:rFonts w:ascii="Times New Roman" w:eastAsia="Times New Roman" w:hAnsi="Times New Roman" w:cs="Times New Roman"/>
           <w:bCs/>
-          <w:sz w:val="20"/>
-          <w:szCs w:val="20"/>
-        </w:rPr>
-      </w:pPr>
-      <w:r>
+          <w:i/>
+          <w:iCs/>
+          <w:sz w:val="20"/>
+          <w:szCs w:val="20"/>
+          <w:u w:val="single"/>
+        </w:rPr>
+        <w:t>: Place Routes</w:t>
+      </w:r>
+    </w:p>
+    <w:p>
+      <w:pPr>
         <w:rPr>
           <w:rFonts w:ascii="Times New Roman" w:eastAsia="Times New Roman" w:hAnsi="Times New Roman" w:cs="Times New Roman"/>
           <w:bCs/>
           <w:sz w:val="20"/>
           <w:szCs w:val="20"/>
         </w:rPr>
+      </w:pPr>
+      <w:r>
+        <w:rPr>
+          <w:rFonts w:ascii="Times New Roman" w:eastAsia="Times New Roman" w:hAnsi="Times New Roman" w:cs="Times New Roman"/>
+          <w:bCs/>
+          <w:sz w:val="20"/>
+          <w:szCs w:val="20"/>
+        </w:rPr>
         <w:t>I uploaded my stops and start point shapefiles to ArcGIS Online</w:t>
       </w:r>
       <w:r>
@@ -2760,8 +2865,9 @@
           <w:sz w:val="20"/>
           <w:szCs w:val="20"/>
         </w:rPr>
-        <w:t xml:space="preserve"> as a zipped file. Using ArcNotebooks, I used the read-to-use Place Routes analysis tool to </w:t>
-      </w:r>
+        <w:t xml:space="preserve"> as a zipped file. Using </w:t>
+      </w:r>
+      <w:proofErr w:type="spellStart"/>
       <w:r>
         <w:rPr>
           <w:rFonts w:ascii="Times New Roman" w:eastAsia="Times New Roman" w:hAnsi="Times New Roman" w:cs="Times New Roman"/>
@@ -2769,6 +2875,25 @@
           <w:sz w:val="20"/>
           <w:szCs w:val="20"/>
         </w:rPr>
+        <w:t>ArcNotebooks</w:t>
+      </w:r>
+      <w:proofErr w:type="spellEnd"/>
+      <w:r>
+        <w:rPr>
+          <w:rFonts w:ascii="Times New Roman" w:eastAsia="Times New Roman" w:hAnsi="Times New Roman" w:cs="Times New Roman"/>
+          <w:bCs/>
+          <w:sz w:val="20"/>
+          <w:szCs w:val="20"/>
+        </w:rPr>
+        <w:t xml:space="preserve">, I used the read-to-use Place Routes analysis tool to </w:t>
+      </w:r>
+      <w:r>
+        <w:rPr>
+          <w:rFonts w:ascii="Times New Roman" w:eastAsia="Times New Roman" w:hAnsi="Times New Roman" w:cs="Times New Roman"/>
+          <w:bCs/>
+          <w:sz w:val="20"/>
+          <w:szCs w:val="20"/>
+        </w:rPr>
         <w:t>compute the best routes (Fig.4).</w:t>
       </w:r>
       <w:r>
@@ -2798,8 +2923,8 @@
           <w:bCs/>
           <w:i/>
           <w:iCs/>
-          <w:sz w:val="20"/>
-          <w:szCs w:val="20"/>
+          <w:sz w:val="18"/>
+          <w:szCs w:val="18"/>
         </w:rPr>
       </w:pPr>
       <w:r>
@@ -2808,17 +2933,39 @@
           <w:bCs/>
           <w:i/>
           <w:iCs/>
-          <w:sz w:val="20"/>
-          <w:szCs w:val="20"/>
-        </w:rPr>
-        <w:t>Figure 4. Workflow for vehicle routing problem in ArcGIS Online</w:t>
-      </w:r>
-    </w:p>
-    <w:p>
-      <w:pPr>
+          <w:sz w:val="18"/>
+          <w:szCs w:val="18"/>
+        </w:rPr>
+        <w:t xml:space="preserve">Figure 4. Workflow for </w:t>
+      </w:r>
+      <w:r>
         <w:rPr>
           <w:rFonts w:ascii="Times New Roman" w:eastAsia="Times New Roman" w:hAnsi="Times New Roman" w:cs="Times New Roman"/>
           <w:bCs/>
+          <w:i/>
+          <w:iCs/>
+          <w:sz w:val="18"/>
+          <w:szCs w:val="18"/>
+        </w:rPr>
+        <w:t>Place Routes Analysis</w:t>
+      </w:r>
+      <w:r>
+        <w:rPr>
+          <w:rFonts w:ascii="Times New Roman" w:eastAsia="Times New Roman" w:hAnsi="Times New Roman" w:cs="Times New Roman"/>
+          <w:bCs/>
+          <w:i/>
+          <w:iCs/>
+          <w:sz w:val="18"/>
+          <w:szCs w:val="18"/>
+        </w:rPr>
+        <w:t xml:space="preserve"> in ArcGIS Online</w:t>
+      </w:r>
+    </w:p>
+    <w:p>
+      <w:pPr>
+        <w:rPr>
+          <w:rFonts w:ascii="Times New Roman" w:eastAsia="Times New Roman" w:hAnsi="Times New Roman" w:cs="Times New Roman"/>
+          <w:bCs/>
         </w:rPr>
       </w:pPr>
       <w:r>
@@ -2826,9 +2973,9 @@
           <w:noProof/>
         </w:rPr>
         <w:drawing>
-          <wp:inline distT="0" distB="0" distL="0" distR="0" wp14:anchorId="245191A0" wp14:editId="0403EB0D">
-            <wp:extent cx="4851400" cy="671732"/>
-            <wp:effectExtent l="0" t="0" r="0" b="0"/>
+          <wp:inline distT="0" distB="0" distL="0" distR="0" wp14:anchorId="245191A0" wp14:editId="2D606752">
+            <wp:extent cx="5668436" cy="784860"/>
+            <wp:effectExtent l="0" t="0" r="8890" b="0"/>
             <wp:docPr id="9" name="Picture 9"/>
             <wp:cNvGraphicFramePr>
               <a:graphicFrameLocks xmlns:a="http://schemas.openxmlformats.org/drawingml/2006/main" noChangeAspect="1"/>
@@ -2849,7 +2996,7 @@
                   <pic:spPr>
                     <a:xfrm>
                       <a:off x="0" y="0"/>
-                      <a:ext cx="5048466" cy="699018"/>
+                      <a:ext cx="5905254" cy="817650"/>
                     </a:xfrm>
                     <a:prstGeom prst="rect">
                       <a:avLst/>
@@ -2874,6 +3021,121 @@
       <w:pPr>
         <w:rPr>
           <w:rFonts w:ascii="Times New Roman" w:eastAsia="Times New Roman" w:hAnsi="Times New Roman" w:cs="Times New Roman"/>
+          <w:bCs/>
+          <w:i/>
+          <w:iCs/>
+          <w:sz w:val="20"/>
+          <w:szCs w:val="20"/>
+          <w:u w:val="single"/>
+        </w:rPr>
+      </w:pPr>
+      <w:r>
+        <w:rPr>
+          <w:noProof/>
+          <w:sz w:val="20"/>
+          <w:szCs w:val="20"/>
+        </w:rPr>
+        <w:lastRenderedPageBreak/>
+        <w:drawing>
+          <wp:anchor distT="0" distB="0" distL="114300" distR="114300" simplePos="0" relativeHeight="251661312" behindDoc="0" locked="0" layoutInCell="1" allowOverlap="1" wp14:anchorId="6ECF994F" wp14:editId="5AE92733">
+            <wp:simplePos x="0" y="0"/>
+            <wp:positionH relativeFrom="margin">
+              <wp:posOffset>3322320</wp:posOffset>
+            </wp:positionH>
+            <wp:positionV relativeFrom="paragraph">
+              <wp:posOffset>0</wp:posOffset>
+            </wp:positionV>
+            <wp:extent cx="2796540" cy="3602990"/>
+            <wp:effectExtent l="0" t="0" r="3810" b="0"/>
+            <wp:wrapSquare wrapText="bothSides"/>
+            <wp:docPr id="12" name="Picture 12"/>
+            <wp:cNvGraphicFramePr>
+              <a:graphicFrameLocks xmlns:a="http://schemas.openxmlformats.org/drawingml/2006/main" noChangeAspect="1"/>
+            </wp:cNvGraphicFramePr>
+            <a:graphic xmlns:a="http://schemas.openxmlformats.org/drawingml/2006/main">
+              <a:graphicData uri="http://schemas.openxmlformats.org/drawingml/2006/picture">
+                <pic:pic xmlns:pic="http://schemas.openxmlformats.org/drawingml/2006/picture">
+                  <pic:nvPicPr>
+                    <pic:cNvPr id="1" name=""/>
+                    <pic:cNvPicPr/>
+                  </pic:nvPicPr>
+                  <pic:blipFill>
+                    <a:blip r:embed="rId15">
+                      <a:extLst>
+                        <a:ext uri="{28A0092B-C50C-407E-A947-70E740481C1C}">
+                          <a14:useLocalDpi xmlns:a14="http://schemas.microsoft.com/office/drawing/2010/main" val="0"/>
+                        </a:ext>
+                      </a:extLst>
+                    </a:blip>
+                    <a:stretch>
+                      <a:fillRect/>
+                    </a:stretch>
+                  </pic:blipFill>
+                  <pic:spPr>
+                    <a:xfrm>
+                      <a:off x="0" y="0"/>
+                      <a:ext cx="2796540" cy="3602990"/>
+                    </a:xfrm>
+                    <a:prstGeom prst="rect">
+                      <a:avLst/>
+                    </a:prstGeom>
+                  </pic:spPr>
+                </pic:pic>
+              </a:graphicData>
+            </a:graphic>
+            <wp14:sizeRelH relativeFrom="margin">
+              <wp14:pctWidth>0</wp14:pctWidth>
+            </wp14:sizeRelH>
+            <wp14:sizeRelV relativeFrom="margin">
+              <wp14:pctHeight>0</wp14:pctHeight>
+            </wp14:sizeRelV>
+          </wp:anchor>
+        </w:drawing>
+      </w:r>
+      <w:r>
+        <w:rPr>
+          <w:rFonts w:ascii="Times New Roman" w:eastAsia="Times New Roman" w:hAnsi="Times New Roman" w:cs="Times New Roman"/>
+          <w:bCs/>
+          <w:i/>
+          <w:iCs/>
+          <w:sz w:val="20"/>
+          <w:szCs w:val="20"/>
+          <w:u w:val="single"/>
+        </w:rPr>
+        <w:t>ArcGIS Online: Solve Vehicle Routing Problem</w:t>
+      </w:r>
+    </w:p>
+    <w:p>
+      <w:pPr>
+        <w:rPr>
+          <w:rFonts w:ascii="Times New Roman" w:eastAsia="Times New Roman" w:hAnsi="Times New Roman" w:cs="Times New Roman"/>
+          <w:bCs/>
+          <w:sz w:val="20"/>
+          <w:szCs w:val="20"/>
+        </w:rPr>
+      </w:pPr>
+      <w:r>
+        <w:rPr>
+          <w:rFonts w:ascii="Times New Roman" w:eastAsia="Times New Roman" w:hAnsi="Times New Roman" w:cs="Times New Roman"/>
+          <w:bCs/>
+          <w:sz w:val="20"/>
+          <w:szCs w:val="20"/>
+        </w:rPr>
+        <w:t xml:space="preserve">The orders (stops), depot, routes, and polygon barriers were inputted into the Solve Vehicle Routing problem ready-to-use tool. Output directions were enabled and after running the tool there were multiple outputs such as: unassigned stops, stops, routes, directions, and solve succeeded message. </w:t>
+      </w:r>
+    </w:p>
+    <w:p>
+      <w:pPr>
+        <w:rPr>
+          <w:rFonts w:ascii="Times New Roman" w:eastAsia="Times New Roman" w:hAnsi="Times New Roman" w:cs="Times New Roman"/>
+          <w:bCs/>
+        </w:rPr>
+      </w:pPr>
+    </w:p>
+    <w:p>
+      <w:pPr>
+        <w:rPr>
+          <w:rFonts w:ascii="Times New Roman" w:eastAsia="Times New Roman" w:hAnsi="Times New Roman" w:cs="Times New Roman"/>
           <w:b/>
         </w:rPr>
       </w:pPr>
@@ -2882,7 +3144,6 @@
           <w:rFonts w:ascii="Times New Roman" w:eastAsia="Times New Roman" w:hAnsi="Times New Roman" w:cs="Times New Roman"/>
           <w:b/>
         </w:rPr>
-        <w:lastRenderedPageBreak/>
         <w:t>Results</w:t>
       </w:r>
     </w:p>
@@ -3046,6 +3307,102 @@
       </w:pPr>
       <w:r>
         <w:rPr>
+          <w:noProof/>
+          <w:sz w:val="20"/>
+          <w:szCs w:val="20"/>
+        </w:rPr>
+        <mc:AlternateContent>
+          <mc:Choice Requires="wps">
+            <w:drawing>
+              <wp:anchor distT="0" distB="0" distL="114300" distR="114300" simplePos="0" relativeHeight="251663360" behindDoc="0" locked="0" layoutInCell="1" allowOverlap="1" wp14:anchorId="6EEF7F2F" wp14:editId="4F186A74">
+                <wp:simplePos x="0" y="0"/>
+                <wp:positionH relativeFrom="margin">
+                  <wp:posOffset>3436620</wp:posOffset>
+                </wp:positionH>
+                <wp:positionV relativeFrom="paragraph">
+                  <wp:posOffset>769620</wp:posOffset>
+                </wp:positionV>
+                <wp:extent cx="2590800" cy="297180"/>
+                <wp:effectExtent l="0" t="0" r="0" b="7620"/>
+                <wp:wrapSquare wrapText="bothSides"/>
+                <wp:docPr id="13" name="Text Box 13"/>
+                <wp:cNvGraphicFramePr/>
+                <a:graphic xmlns:a="http://schemas.openxmlformats.org/drawingml/2006/main">
+                  <a:graphicData uri="http://schemas.microsoft.com/office/word/2010/wordprocessingShape">
+                    <wps:wsp>
+                      <wps:cNvSpPr txBox="1"/>
+                      <wps:spPr>
+                        <a:xfrm>
+                          <a:off x="0" y="0"/>
+                          <a:ext cx="2590800" cy="297180"/>
+                        </a:xfrm>
+                        <a:prstGeom prst="rect">
+                          <a:avLst/>
+                        </a:prstGeom>
+                        <a:solidFill>
+                          <a:prstClr val="white"/>
+                        </a:solidFill>
+                        <a:ln>
+                          <a:noFill/>
+                        </a:ln>
+                      </wps:spPr>
+                      <wps:txbx>
+                        <w:txbxContent>
+                          <w:p>
+                            <w:pPr>
+                              <w:pStyle w:val="Caption"/>
+                            </w:pPr>
+                            <w:r>
+                              <w:t>Figure 5. Workflow for Solve Vehicle Routing Problem ready-to-use ArcGIS Online tool in ArcGIS Pro.</w:t>
+                            </w:r>
+                          </w:p>
+                        </w:txbxContent>
+                      </wps:txbx>
+                      <wps:bodyPr rot="0" spcFirstLastPara="0" vertOverflow="overflow" horzOverflow="overflow" vert="horz" wrap="square" lIns="0" tIns="0" rIns="0" bIns="0" numCol="1" spcCol="0" rtlCol="0" fromWordArt="0" anchor="t" anchorCtr="0" forceAA="0" compatLnSpc="1">
+                        <a:prstTxWarp prst="textNoShape">
+                          <a:avLst/>
+                        </a:prstTxWarp>
+                        <a:noAutofit/>
+                      </wps:bodyPr>
+                    </wps:wsp>
+                  </a:graphicData>
+                </a:graphic>
+                <wp14:sizeRelH relativeFrom="margin">
+                  <wp14:pctWidth>0</wp14:pctWidth>
+                </wp14:sizeRelH>
+                <wp14:sizeRelV relativeFrom="margin">
+                  <wp14:pctHeight>0</wp14:pctHeight>
+                </wp14:sizeRelV>
+              </wp:anchor>
+            </w:drawing>
+          </mc:Choice>
+          <mc:Fallback>
+            <w:pict>
+              <v:shapetype w14:anchorId="6EEF7F2F" id="_x0000_t202" coordsize="21600,21600" o:spt="202" path="m,l,21600r21600,l21600,xe">
+                <v:stroke joinstyle="miter"/>
+                <v:path gradientshapeok="t" o:connecttype="rect"/>
+              </v:shapetype>
+              <v:shape id="Text Box 13" o:spid="_x0000_s1026" type="#_x0000_t202" style="position:absolute;margin-left:270.6pt;margin-top:60.6pt;width:204pt;height:23.4pt;z-index:251663360;visibility:visible;mso-wrap-style:square;mso-width-percent:0;mso-height-percent:0;mso-wrap-distance-left:9pt;mso-wrap-distance-top:0;mso-wrap-distance-right:9pt;mso-wrap-distance-bottom:0;mso-position-horizontal:absolute;mso-position-horizontal-relative:margin;mso-position-vertical:absolute;mso-position-vertical-relative:text;mso-width-percent:0;mso-height-percent:0;mso-width-relative:margin;mso-height-relative:margin;v-text-anchor:top" o:gfxdata="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" stroked="f">
+                <v:textbox inset="0,0,0,0">
+                  <w:txbxContent>
+                    <w:p>
+                      <w:pPr>
+                        <w:pStyle w:val="Caption"/>
+                      </w:pPr>
+                      <w:r>
+                        <w:t>Figure 5. Workflow for Solve Vehicle Routing Problem ready-to-use ArcGIS Online tool in ArcGIS Pro.</w:t>
+                      </w:r>
+                    </w:p>
+                  </w:txbxContent>
+                </v:textbox>
+                <w10:wrap type="square" anchorx="margin"/>
+              </v:shape>
+            </w:pict>
+          </mc:Fallback>
+        </mc:AlternateContent>
+      </w:r>
+      <w:r>
+        <w:rPr>
           <w:rFonts w:ascii="Times New Roman" w:eastAsia="Times New Roman" w:hAnsi="Times New Roman" w:cs="Times New Roman"/>
           <w:iCs/>
           <w:sz w:val="20"/>
@@ -3123,7 +3480,7 @@
           <w:sz w:val="20"/>
           <w:szCs w:val="20"/>
         </w:rPr>
-        <w:t>5</w:t>
+        <w:t>6</w:t>
       </w:r>
       <w:r>
         <w:rPr>
@@ -3150,16 +3507,16 @@
         <w:rPr>
           <w:rFonts w:ascii="Times New Roman" w:eastAsia="Times New Roman" w:hAnsi="Times New Roman" w:cs="Times New Roman"/>
           <w:i/>
-          <w:sz w:val="20"/>
-          <w:szCs w:val="20"/>
-        </w:rPr>
-      </w:pPr>
-      <w:r>
-        <w:rPr>
-          <w:rFonts w:ascii="Times New Roman" w:eastAsia="Times New Roman" w:hAnsi="Times New Roman" w:cs="Times New Roman"/>
-          <w:i/>
-          <w:sz w:val="20"/>
-          <w:szCs w:val="20"/>
+          <w:sz w:val="18"/>
+          <w:szCs w:val="18"/>
+        </w:rPr>
+      </w:pPr>
+      <w:r>
+        <w:rPr>
+          <w:rFonts w:ascii="Times New Roman" w:eastAsia="Times New Roman" w:hAnsi="Times New Roman" w:cs="Times New Roman"/>
+          <w:i/>
+          <w:sz w:val="18"/>
+          <w:szCs w:val="18"/>
         </w:rPr>
         <w:t>Figure</w:t>
       </w:r>
@@ -3167,17 +3524,26 @@
         <w:rPr>
           <w:rFonts w:ascii="Times New Roman" w:eastAsia="Times New Roman" w:hAnsi="Times New Roman" w:cs="Times New Roman"/>
           <w:i/>
-          <w:sz w:val="20"/>
-          <w:szCs w:val="20"/>
-        </w:rPr>
-        <w:t xml:space="preserve"> 5</w:t>
-      </w:r>
-      <w:r>
-        <w:rPr>
-          <w:rFonts w:ascii="Times New Roman" w:eastAsia="Times New Roman" w:hAnsi="Times New Roman" w:cs="Times New Roman"/>
-          <w:i/>
-          <w:sz w:val="20"/>
-          <w:szCs w:val="20"/>
+          <w:sz w:val="18"/>
+          <w:szCs w:val="18"/>
+        </w:rPr>
+        <w:t xml:space="preserve"> </w:t>
+      </w:r>
+      <w:r>
+        <w:rPr>
+          <w:rFonts w:ascii="Times New Roman" w:eastAsia="Times New Roman" w:hAnsi="Times New Roman" w:cs="Times New Roman"/>
+          <w:i/>
+          <w:sz w:val="18"/>
+          <w:szCs w:val="18"/>
+        </w:rPr>
+        <w:t>6</w:t>
+      </w:r>
+      <w:r>
+        <w:rPr>
+          <w:rFonts w:ascii="Times New Roman" w:eastAsia="Times New Roman" w:hAnsi="Times New Roman" w:cs="Times New Roman"/>
+          <w:i/>
+          <w:sz w:val="18"/>
+          <w:szCs w:val="18"/>
         </w:rPr>
         <w:t xml:space="preserve">. Vehicle routing problem analysis results showing the two different routes for each delivery vehicle. a) Route results when each vehicle has a maximum of 5 stops. B) Route results when each vehicle can have a maximum of 10 stops. </w:t>
       </w:r>
@@ -3185,8 +3551,8 @@
         <w:rPr>
           <w:rFonts w:ascii="Times New Roman" w:eastAsia="Times New Roman" w:hAnsi="Times New Roman" w:cs="Times New Roman"/>
           <w:i/>
-          <w:sz w:val="20"/>
-          <w:szCs w:val="20"/>
+          <w:sz w:val="18"/>
+          <w:szCs w:val="18"/>
         </w:rPr>
         <w:t>The red line features are the closed highways. Note there are roads that can pass over, under, or between</w:t>
       </w:r>
@@ -3194,8 +3560,8 @@
         <w:rPr>
           <w:rFonts w:ascii="Times New Roman" w:eastAsia="Times New Roman" w:hAnsi="Times New Roman" w:cs="Times New Roman"/>
           <w:i/>
-          <w:sz w:val="20"/>
-          <w:szCs w:val="20"/>
+          <w:sz w:val="18"/>
+          <w:szCs w:val="18"/>
         </w:rPr>
         <w:t xml:space="preserve"> the closed highways. </w:t>
       </w:r>
@@ -3270,7 +3636,7 @@
                           <pic:cNvPicPr/>
                         </pic:nvPicPr>
                         <pic:blipFill>
-                          <a:blip r:embed="rId15"/>
+                          <a:blip r:embed="rId16"/>
                           <a:stretch>
                             <a:fillRect/>
                           </a:stretch>
@@ -3345,7 +3711,7 @@
                           <pic:cNvPicPr/>
                         </pic:nvPicPr>
                         <pic:blipFill>
-                          <a:blip r:embed="rId16"/>
+                          <a:blip r:embed="rId17"/>
                           <a:stretch>
                             <a:fillRect/>
                           </a:stretch>
@@ -3373,28 +3739,19 @@
       <w:pPr>
         <w:rPr>
           <w:rFonts w:ascii="Times New Roman" w:eastAsia="Times New Roman" w:hAnsi="Times New Roman" w:cs="Times New Roman"/>
-          <w:i/>
-          <w:sz w:val="20"/>
-          <w:szCs w:val="20"/>
-        </w:rPr>
-      </w:pPr>
-    </w:p>
-    <w:p>
-      <w:pPr>
-        <w:rPr>
-          <w:rFonts w:ascii="Times New Roman" w:eastAsia="Times New Roman" w:hAnsi="Times New Roman" w:cs="Times New Roman"/>
-          <w:iCs/>
-          <w:sz w:val="20"/>
-          <w:szCs w:val="20"/>
-        </w:rPr>
-      </w:pPr>
-      <w:r>
-        <w:rPr>
-          <w:rFonts w:ascii="Times New Roman" w:eastAsia="Times New Roman" w:hAnsi="Times New Roman" w:cs="Times New Roman"/>
-          <w:iCs/>
-          <w:sz w:val="20"/>
-          <w:szCs w:val="20"/>
-        </w:rPr>
+          <w:iCs/>
+          <w:sz w:val="20"/>
+          <w:szCs w:val="20"/>
+        </w:rPr>
+      </w:pPr>
+      <w:r>
+        <w:rPr>
+          <w:rFonts w:ascii="Times New Roman" w:eastAsia="Times New Roman" w:hAnsi="Times New Roman" w:cs="Times New Roman"/>
+          <w:iCs/>
+          <w:sz w:val="20"/>
+          <w:szCs w:val="20"/>
+        </w:rPr>
+        <w:lastRenderedPageBreak/>
         <w:t xml:space="preserve">Lastly when there is only one delivery vehicle, the routing results show that with one vehicle it is possible to deliver to all 10 stops within a total time of 2 hours and 26 minutes with a </w:t>
       </w:r>
       <w:r>
@@ -3456,14 +3813,60 @@
           <w:szCs w:val="20"/>
         </w:rPr>
       </w:pPr>
-      <w:r>
-        <w:rPr>
-          <w:rFonts w:ascii="Times New Roman" w:eastAsia="Times New Roman" w:hAnsi="Times New Roman" w:cs="Times New Roman"/>
-          <w:iCs/>
-          <w:sz w:val="20"/>
-          <w:szCs w:val="20"/>
-        </w:rPr>
-        <w:t xml:space="preserve">The ArcGIS Online results does not consider the highway barriers. The two routes had 5 stops each and ends at the start point. The first route for the first </w:t>
+    </w:p>
+    <w:p>
+      <w:pPr>
+        <w:rPr>
+          <w:rFonts w:ascii="Times New Roman" w:eastAsia="Times New Roman" w:hAnsi="Times New Roman" w:cs="Times New Roman"/>
+          <w:iCs/>
+          <w:sz w:val="20"/>
+          <w:szCs w:val="20"/>
+        </w:rPr>
+      </w:pPr>
+      <w:r>
+        <w:rPr>
+          <w:rFonts w:ascii="Times New Roman" w:eastAsia="Times New Roman" w:hAnsi="Times New Roman" w:cs="Times New Roman"/>
+          <w:i/>
+          <w:sz w:val="20"/>
+          <w:szCs w:val="20"/>
+        </w:rPr>
+        <w:t>Place Routes</w:t>
+      </w:r>
+      <w:r>
+        <w:rPr>
+          <w:rFonts w:ascii="Times New Roman" w:eastAsia="Times New Roman" w:hAnsi="Times New Roman" w:cs="Times New Roman"/>
+          <w:iCs/>
+          <w:sz w:val="20"/>
+          <w:szCs w:val="20"/>
+        </w:rPr>
+        <w:t xml:space="preserve"> - </w:t>
+      </w:r>
+      <w:r>
+        <w:rPr>
+          <w:rFonts w:ascii="Times New Roman" w:eastAsia="Times New Roman" w:hAnsi="Times New Roman" w:cs="Times New Roman"/>
+          <w:iCs/>
+          <w:sz w:val="20"/>
+          <w:szCs w:val="20"/>
+        </w:rPr>
+        <w:t xml:space="preserve">The ArcGIS Online results </w:t>
+      </w:r>
+      <w:r>
+        <w:rPr>
+          <w:rFonts w:ascii="Times New Roman" w:eastAsia="Times New Roman" w:hAnsi="Times New Roman" w:cs="Times New Roman"/>
+          <w:iCs/>
+          <w:sz w:val="20"/>
+          <w:szCs w:val="20"/>
+        </w:rPr>
+        <w:t xml:space="preserve">using the Place Routes </w:t>
+      </w:r>
+      <w:r>
+        <w:rPr>
+          <w:rFonts w:ascii="Times New Roman" w:eastAsia="Times New Roman" w:hAnsi="Times New Roman" w:cs="Times New Roman"/>
+          <w:iCs/>
+          <w:sz w:val="20"/>
+          <w:szCs w:val="20"/>
+        </w:rPr>
+        <w:t xml:space="preserve">does not consider the highway barriers. The two routes had 5 stops each and ends at the start point. The first route for the first </w:t>
       </w:r>
       <w:r>
         <w:rPr>
@@ -3526,7 +3929,7 @@
           <w:sz w:val="20"/>
           <w:szCs w:val="20"/>
         </w:rPr>
-        <w:t>6</w:t>
+        <w:t>7</w:t>
       </w:r>
       <w:r>
         <w:rPr>
@@ -3557,24 +3960,13 @@
           <w:szCs w:val="20"/>
         </w:rPr>
       </w:pPr>
-    </w:p>
-    <w:p>
-      <w:pPr>
-        <w:rPr>
-          <w:rFonts w:ascii="Times New Roman" w:eastAsia="Times New Roman" w:hAnsi="Times New Roman" w:cs="Times New Roman"/>
-          <w:i/>
-          <w:sz w:val="20"/>
-          <w:szCs w:val="20"/>
-        </w:rPr>
-      </w:pPr>
-      <w:r>
-        <w:rPr>
-          <w:rFonts w:ascii="Times New Roman" w:eastAsia="Times New Roman" w:hAnsi="Times New Roman" w:cs="Times New Roman"/>
-          <w:i/>
-          <w:sz w:val="20"/>
-          <w:szCs w:val="20"/>
-        </w:rPr>
-        <w:lastRenderedPageBreak/>
+      <w:r>
+        <w:rPr>
+          <w:rFonts w:ascii="Times New Roman" w:eastAsia="Times New Roman" w:hAnsi="Times New Roman" w:cs="Times New Roman"/>
+          <w:i/>
+          <w:sz w:val="20"/>
+          <w:szCs w:val="20"/>
+        </w:rPr>
         <w:t xml:space="preserve">Figure </w:t>
       </w:r>
       <w:r>
@@ -3584,7 +3976,7 @@
           <w:sz w:val="20"/>
           <w:szCs w:val="20"/>
         </w:rPr>
-        <w:t>6</w:t>
+        <w:t>7</w:t>
       </w:r>
       <w:r>
         <w:rPr>
@@ -3598,6 +3990,7 @@
     </w:p>
     <w:p>
       <w:pPr>
+        <w:jc w:val="center"/>
         <w:rPr>
           <w:rFonts w:ascii="Times New Roman" w:eastAsia="Times New Roman" w:hAnsi="Times New Roman" w:cs="Times New Roman"/>
           <w:iCs/>
@@ -3610,9 +4003,9 @@
           <w:noProof/>
         </w:rPr>
         <w:drawing>
-          <wp:inline distT="0" distB="0" distL="0" distR="0" wp14:anchorId="5FE5B5ED" wp14:editId="7001EF86">
-            <wp:extent cx="3693559" cy="3620877"/>
-            <wp:effectExtent l="0" t="0" r="2540" b="0"/>
+          <wp:inline distT="0" distB="0" distL="0" distR="0" wp14:anchorId="5FE5B5ED" wp14:editId="4FDD86AF">
+            <wp:extent cx="3109180" cy="3048000"/>
+            <wp:effectExtent l="0" t="0" r="0" b="0"/>
             <wp:docPr id="6" name="Picture 6"/>
             <wp:cNvGraphicFramePr>
               <a:graphicFrameLocks xmlns:a="http://schemas.openxmlformats.org/drawingml/2006/main" noChangeAspect="1"/>
@@ -3625,7 +4018,7 @@
                     <pic:cNvPicPr/>
                   </pic:nvPicPr>
                   <pic:blipFill>
-                    <a:blip r:embed="rId17"/>
+                    <a:blip r:embed="rId18"/>
                     <a:stretch>
                       <a:fillRect/>
                     </a:stretch>
@@ -3633,7 +4026,7 @@
                   <pic:spPr>
                     <a:xfrm>
                       <a:off x="0" y="0"/>
-                      <a:ext cx="3707005" cy="3634059"/>
+                      <a:ext cx="3138070" cy="3076322"/>
                     </a:xfrm>
                     <a:prstGeom prst="rect">
                       <a:avLst/>
@@ -3655,16 +4048,197 @@
           <w:szCs w:val="20"/>
         </w:rPr>
       </w:pPr>
-    </w:p>
-    <w:p>
-      <w:pPr>
-        <w:rPr>
-          <w:rFonts w:ascii="Times New Roman" w:eastAsia="Times New Roman" w:hAnsi="Times New Roman" w:cs="Times New Roman"/>
-          <w:i/>
-          <w:sz w:val="20"/>
-          <w:szCs w:val="20"/>
-        </w:rPr>
-      </w:pPr>
+      <w:r>
+        <w:rPr>
+          <w:noProof/>
+        </w:rPr>
+        <w:lastRenderedPageBreak/>
+        <w:drawing>
+          <wp:anchor distT="0" distB="0" distL="114300" distR="114300" simplePos="0" relativeHeight="251658240" behindDoc="0" locked="0" layoutInCell="1" allowOverlap="1" wp14:anchorId="07C69011" wp14:editId="520E9B4C">
+            <wp:simplePos x="0" y="0"/>
+            <wp:positionH relativeFrom="column">
+              <wp:posOffset>3931920</wp:posOffset>
+            </wp:positionH>
+            <wp:positionV relativeFrom="paragraph">
+              <wp:posOffset>7620</wp:posOffset>
+            </wp:positionV>
+            <wp:extent cx="2508250" cy="3574415"/>
+            <wp:effectExtent l="0" t="0" r="6350" b="6985"/>
+            <wp:wrapSquare wrapText="bothSides"/>
+            <wp:docPr id="10" name="Picture 10"/>
+            <wp:cNvGraphicFramePr>
+              <a:graphicFrameLocks xmlns:a="http://schemas.openxmlformats.org/drawingml/2006/main" noChangeAspect="1"/>
+            </wp:cNvGraphicFramePr>
+            <a:graphic xmlns:a="http://schemas.openxmlformats.org/drawingml/2006/main">
+              <a:graphicData uri="http://schemas.openxmlformats.org/drawingml/2006/picture">
+                <pic:pic xmlns:pic="http://schemas.openxmlformats.org/drawingml/2006/picture">
+                  <pic:nvPicPr>
+                    <pic:cNvPr id="1" name=""/>
+                    <pic:cNvPicPr/>
+                  </pic:nvPicPr>
+                  <pic:blipFill>
+                    <a:blip r:embed="rId19">
+                      <a:extLst>
+                        <a:ext uri="{28A0092B-C50C-407E-A947-70E740481C1C}">
+                          <a14:useLocalDpi xmlns:a14="http://schemas.microsoft.com/office/drawing/2010/main" val="0"/>
+                        </a:ext>
+                      </a:extLst>
+                    </a:blip>
+                    <a:stretch>
+                      <a:fillRect/>
+                    </a:stretch>
+                  </pic:blipFill>
+                  <pic:spPr>
+                    <a:xfrm>
+                      <a:off x="0" y="0"/>
+                      <a:ext cx="2508250" cy="3574415"/>
+                    </a:xfrm>
+                    <a:prstGeom prst="rect">
+                      <a:avLst/>
+                    </a:prstGeom>
+                  </pic:spPr>
+                </pic:pic>
+              </a:graphicData>
+            </a:graphic>
+            <wp14:sizeRelH relativeFrom="margin">
+              <wp14:pctWidth>0</wp14:pctWidth>
+            </wp14:sizeRelH>
+            <wp14:sizeRelV relativeFrom="margin">
+              <wp14:pctHeight>0</wp14:pctHeight>
+            </wp14:sizeRelV>
+          </wp:anchor>
+        </w:drawing>
+      </w:r>
+    </w:p>
+    <w:p>
+      <w:pPr>
+        <w:rPr>
+          <w:rFonts w:ascii="Times New Roman" w:eastAsia="Times New Roman" w:hAnsi="Times New Roman" w:cs="Times New Roman"/>
+          <w:iCs/>
+          <w:sz w:val="20"/>
+          <w:szCs w:val="20"/>
+        </w:rPr>
+      </w:pPr>
+    </w:p>
+    <w:p>
+      <w:pPr>
+        <w:rPr>
+          <w:rFonts w:ascii="Times New Roman" w:eastAsia="Times New Roman" w:hAnsi="Times New Roman" w:cs="Times New Roman"/>
+          <w:iCs/>
+          <w:sz w:val="20"/>
+          <w:szCs w:val="20"/>
+        </w:rPr>
+      </w:pPr>
+      <w:r>
+        <w:rPr>
+          <w:rFonts w:ascii="Times New Roman" w:eastAsia="Times New Roman" w:hAnsi="Times New Roman" w:cs="Times New Roman"/>
+          <w:i/>
+          <w:sz w:val="20"/>
+          <w:szCs w:val="20"/>
+        </w:rPr>
+        <w:t>AGOL Service Solve Vehicle Routing Problem in ArcGIS Pro</w:t>
+      </w:r>
+      <w:r>
+        <w:rPr>
+          <w:rFonts w:ascii="Times New Roman" w:eastAsia="Times New Roman" w:hAnsi="Times New Roman" w:cs="Times New Roman"/>
+          <w:iCs/>
+          <w:sz w:val="20"/>
+          <w:szCs w:val="20"/>
+        </w:rPr>
+        <w:t xml:space="preserve"> </w:t>
+      </w:r>
+      <w:r>
+        <w:rPr>
+          <w:rFonts w:ascii="Times New Roman" w:eastAsia="Times New Roman" w:hAnsi="Times New Roman" w:cs="Times New Roman"/>
+          <w:iCs/>
+          <w:sz w:val="20"/>
+          <w:szCs w:val="20"/>
+        </w:rPr>
+        <w:t>–</w:t>
+      </w:r>
+      <w:r>
+        <w:rPr>
+          <w:rFonts w:ascii="Times New Roman" w:eastAsia="Times New Roman" w:hAnsi="Times New Roman" w:cs="Times New Roman"/>
+          <w:iCs/>
+          <w:sz w:val="20"/>
+          <w:szCs w:val="20"/>
+        </w:rPr>
+        <w:t xml:space="preserve"> </w:t>
+      </w:r>
+      <w:r>
+        <w:rPr>
+          <w:rFonts w:ascii="Times New Roman" w:eastAsia="Times New Roman" w:hAnsi="Times New Roman" w:cs="Times New Roman"/>
+          <w:iCs/>
+          <w:sz w:val="20"/>
+          <w:szCs w:val="20"/>
+        </w:rPr>
+        <w:t xml:space="preserve">The service using the ESRI network dataset was able to consider barriers and specified delivery time ranges. </w:t>
+      </w:r>
+      <w:r>
+        <w:rPr>
+          <w:rFonts w:ascii="Times New Roman" w:eastAsia="Times New Roman" w:hAnsi="Times New Roman" w:cs="Times New Roman"/>
+          <w:iCs/>
+          <w:sz w:val="20"/>
+          <w:szCs w:val="20"/>
+        </w:rPr>
+        <w:t xml:space="preserve">The result produced two routes as specified in the parameter. Route 1 and Route 2 begin at the starting point. Route 1 travels approximately a total of 2 hours and 50 minutes with 9 stops and a total of 101.63 miles. The second route generated has a total travel time of 17.63 minutes and a travel distance of 12 miles. Collectively the two routes will have a total travel time of 3 hours and 8 minutes, and 113.81 miles. </w:t>
+      </w:r>
+      <w:r>
+        <w:rPr>
+          <w:rFonts w:ascii="Times New Roman" w:eastAsia="Times New Roman" w:hAnsi="Times New Roman" w:cs="Times New Roman"/>
+          <w:iCs/>
+          <w:sz w:val="20"/>
+          <w:szCs w:val="20"/>
+        </w:rPr>
+        <w:t xml:space="preserve">(Fig. </w:t>
+      </w:r>
+      <w:r>
+        <w:rPr>
+          <w:rFonts w:ascii="Times New Roman" w:eastAsia="Times New Roman" w:hAnsi="Times New Roman" w:cs="Times New Roman"/>
+          <w:iCs/>
+          <w:sz w:val="20"/>
+          <w:szCs w:val="20"/>
+        </w:rPr>
+        <w:t>8</w:t>
+      </w:r>
+      <w:r>
+        <w:rPr>
+          <w:rFonts w:ascii="Times New Roman" w:eastAsia="Times New Roman" w:hAnsi="Times New Roman" w:cs="Times New Roman"/>
+          <w:iCs/>
+          <w:sz w:val="20"/>
+          <w:szCs w:val="20"/>
+        </w:rPr>
+        <w:t xml:space="preserve">). </w:t>
+      </w:r>
+    </w:p>
+    <w:p>
+      <w:pPr>
+        <w:rPr>
+          <w:rFonts w:ascii="Times New Roman" w:eastAsia="Times New Roman" w:hAnsi="Times New Roman" w:cs="Times New Roman"/>
+          <w:iCs/>
+          <w:sz w:val="20"/>
+          <w:szCs w:val="20"/>
+        </w:rPr>
+      </w:pPr>
+    </w:p>
+    <w:p>
+      <w:pPr>
+        <w:rPr>
+          <w:rFonts w:ascii="Times New Roman" w:eastAsia="Times New Roman" w:hAnsi="Times New Roman" w:cs="Times New Roman"/>
+          <w:iCs/>
+          <w:sz w:val="20"/>
+          <w:szCs w:val="20"/>
+        </w:rPr>
+      </w:pPr>
+      <w:r>
+        <w:rPr>
+          <w:rFonts w:ascii="Times New Roman" w:eastAsia="Times New Roman" w:hAnsi="Times New Roman" w:cs="Times New Roman"/>
+          <w:iCs/>
+          <w:sz w:val="20"/>
+          <w:szCs w:val="20"/>
+        </w:rPr>
+        <w:t xml:space="preserve">In addition to the output routes, the online service tool also outputs directions for each route and returning to the starting point. </w:t>
+      </w:r>
     </w:p>
     <w:p>
       <w:pPr>
@@ -3722,6 +4296,118 @@
           <w:rFonts w:ascii="Times New Roman" w:eastAsia="Times New Roman" w:hAnsi="Times New Roman" w:cs="Times New Roman"/>
         </w:rPr>
       </w:pPr>
+      <w:r>
+        <w:rPr>
+          <w:noProof/>
+        </w:rPr>
+        <mc:AlternateContent>
+          <mc:Choice Requires="wps">
+            <w:drawing>
+              <wp:anchor distT="0" distB="0" distL="114300" distR="114300" simplePos="0" relativeHeight="251660288" behindDoc="0" locked="0" layoutInCell="1" allowOverlap="1" wp14:anchorId="619853A0" wp14:editId="6BE1DB1F">
+                <wp:simplePos x="0" y="0"/>
+                <wp:positionH relativeFrom="column">
+                  <wp:posOffset>3931920</wp:posOffset>
+                </wp:positionH>
+                <wp:positionV relativeFrom="paragraph">
+                  <wp:posOffset>109855</wp:posOffset>
+                </wp:positionV>
+                <wp:extent cx="2767330" cy="989330"/>
+                <wp:effectExtent l="0" t="0" r="0" b="1270"/>
+                <wp:wrapSquare wrapText="bothSides"/>
+                <wp:docPr id="11" name="Text Box 11"/>
+                <wp:cNvGraphicFramePr/>
+                <a:graphic xmlns:a="http://schemas.openxmlformats.org/drawingml/2006/main">
+                  <a:graphicData uri="http://schemas.microsoft.com/office/word/2010/wordprocessingShape">
+                    <wps:wsp>
+                      <wps:cNvSpPr txBox="1"/>
+                      <wps:spPr>
+                        <a:xfrm>
+                          <a:off x="0" y="0"/>
+                          <a:ext cx="2767330" cy="989330"/>
+                        </a:xfrm>
+                        <a:prstGeom prst="rect">
+                          <a:avLst/>
+                        </a:prstGeom>
+                        <a:solidFill>
+                          <a:prstClr val="white"/>
+                        </a:solidFill>
+                        <a:ln>
+                          <a:noFill/>
+                        </a:ln>
+                      </wps:spPr>
+                      <wps:txbx>
+                        <w:txbxContent>
+                          <w:p>
+                            <w:pPr>
+                              <w:pStyle w:val="Caption"/>
+                              <w:rPr>
+                                <w:noProof/>
+                                <w:sz w:val="24"/>
+                                <w:szCs w:val="24"/>
+                              </w:rPr>
+                            </w:pPr>
+                            <w:r>
+                              <w:t xml:space="preserve">Figure </w:t>
+                            </w:r>
+                            <w:r>
+                              <w:t>8</w:t>
+                            </w:r>
+                            <w:r>
+                              <w:t xml:space="preserve">. Output routes for USPS problem using ArcGIS Online Service tool, Solve Vehicle Routing Problem. This tool uses the ESRI Network datasets and considers closed highways (red). The two routes generated will deliver to a total of 10 stops and collectively will have a total travel time of 3 hours and 8 minutes, and total travel distance of 113.81 miles. </w:t>
+                            </w:r>
+                          </w:p>
+                        </w:txbxContent>
+                      </wps:txbx>
+                      <wps:bodyPr rot="0" spcFirstLastPara="0" vertOverflow="overflow" horzOverflow="overflow" vert="horz" wrap="square" lIns="0" tIns="0" rIns="0" bIns="0" numCol="1" spcCol="0" rtlCol="0" fromWordArt="0" anchor="t" anchorCtr="0" forceAA="0" compatLnSpc="1">
+                        <a:prstTxWarp prst="textNoShape">
+                          <a:avLst/>
+                        </a:prstTxWarp>
+                        <a:noAutofit/>
+                      </wps:bodyPr>
+                    </wps:wsp>
+                  </a:graphicData>
+                </a:graphic>
+                <wp14:sizeRelH relativeFrom="margin">
+                  <wp14:pctWidth>0</wp14:pctWidth>
+                </wp14:sizeRelH>
+                <wp14:sizeRelV relativeFrom="margin">
+                  <wp14:pctHeight>0</wp14:pctHeight>
+                </wp14:sizeRelV>
+              </wp:anchor>
+            </w:drawing>
+          </mc:Choice>
+          <mc:Fallback>
+            <w:pict>
+              <v:shape w14:anchorId="619853A0" id="Text Box 11" o:spid="_x0000_s1027" type="#_x0000_t202" style="position:absolute;margin-left:309.6pt;margin-top:8.65pt;width:217.9pt;height:77.9pt;z-index:251660288;visibility:visible;mso-wrap-style:square;mso-width-percent:0;mso-height-percent:0;mso-wrap-distance-left:9pt;mso-wrap-distance-top:0;mso-wrap-distance-right:9pt;mso-wrap-distance-bottom:0;mso-position-horizontal:absolute;mso-position-horizontal-relative:text;mso-position-vertical:absolute;mso-position-vertical-relative:text;mso-width-percent:0;mso-height-percent:0;mso-width-relative:margin;mso-height-relative:margin;v-text-anchor:top" o:gfxdata="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" stroked="f">
+                <v:textbox inset="0,0,0,0">
+                  <w:txbxContent>
+                    <w:p>
+                      <w:pPr>
+                        <w:pStyle w:val="Caption"/>
+                        <w:rPr>
+                          <w:noProof/>
+                          <w:sz w:val="24"/>
+                          <w:szCs w:val="24"/>
+                        </w:rPr>
+                      </w:pPr>
+                      <w:r>
+                        <w:t xml:space="preserve">Figure </w:t>
+                      </w:r>
+                      <w:r>
+                        <w:t>8</w:t>
+                      </w:r>
+                      <w:r>
+                        <w:t xml:space="preserve">. Output routes for USPS problem using ArcGIS Online Service tool, Solve Vehicle Routing Problem. This tool uses the ESRI Network datasets and considers closed highways (red). The two routes generated will deliver to a total of 10 stops and collectively will have a total travel time of 3 hours and 8 minutes, and total travel distance of 113.81 miles. </w:t>
+                      </w:r>
+                    </w:p>
+                  </w:txbxContent>
+                </v:textbox>
+                <w10:wrap type="square"/>
+              </v:shape>
+            </w:pict>
+          </mc:Fallback>
+        </mc:AlternateContent>
+      </w:r>
     </w:p>
     <w:p>
       <w:pPr>
@@ -3745,16 +4431,6 @@
           <w:i/>
           <w:sz w:val="20"/>
           <w:szCs w:val="20"/>
-        </w:rPr>
-      </w:pPr>
-    </w:p>
-    <w:p>
-      <w:pPr>
-        <w:rPr>
-          <w:rFonts w:ascii="Times New Roman" w:eastAsia="Times New Roman" w:hAnsi="Times New Roman" w:cs="Times New Roman"/>
-          <w:i/>
-          <w:sz w:val="20"/>
-          <w:szCs w:val="20"/>
           <w:u w:val="single"/>
         </w:rPr>
       </w:pPr>
@@ -3850,7 +4526,25 @@
           <w:sz w:val="20"/>
           <w:szCs w:val="20"/>
         </w:rPr>
-        <w:t xml:space="preserve">In ArcGIS Online (AGOL), there were less steps to perform network analysis. To use the Place Route analysis tool, the user did not need to make a network dataset prior. </w:t>
+        <w:t xml:space="preserve">In </w:t>
+      </w:r>
+      <w:r>
+        <w:rPr>
+          <w:rFonts w:ascii="Times New Roman" w:eastAsia="Times New Roman" w:hAnsi="Times New Roman" w:cs="Times New Roman"/>
+          <w:iCs/>
+          <w:sz w:val="20"/>
+          <w:szCs w:val="20"/>
+        </w:rPr>
+        <w:t>the ArcGIS Online Place routes tool</w:t>
+      </w:r>
+      <w:r>
+        <w:rPr>
+          <w:rFonts w:ascii="Times New Roman" w:eastAsia="Times New Roman" w:hAnsi="Times New Roman" w:cs="Times New Roman"/>
+          <w:iCs/>
+          <w:sz w:val="20"/>
+          <w:szCs w:val="20"/>
+        </w:rPr>
+        <w:t xml:space="preserve"> there were less steps to perform network analysis. To use the Place Route analysis tool, the user did not need to make a network dataset prior. </w:t>
       </w:r>
       <w:r>
         <w:rPr>
@@ -3904,7 +4598,25 @@
           <w:sz w:val="20"/>
           <w:szCs w:val="20"/>
         </w:rPr>
-        <w:t xml:space="preserve"> AGOL presented difficulties when considering barriers. Initially I had used line barriers for the closed highways and learned there was a </w:t>
+        <w:t xml:space="preserve"> </w:t>
+      </w:r>
+      <w:r>
+        <w:rPr>
+          <w:rFonts w:ascii="Times New Roman" w:eastAsia="Times New Roman" w:hAnsi="Times New Roman" w:cs="Times New Roman"/>
+          <w:iCs/>
+          <w:sz w:val="20"/>
+          <w:szCs w:val="20"/>
+        </w:rPr>
+        <w:t>Place Routes</w:t>
+      </w:r>
+      <w:r>
+        <w:rPr>
+          <w:rFonts w:ascii="Times New Roman" w:eastAsia="Times New Roman" w:hAnsi="Times New Roman" w:cs="Times New Roman"/>
+          <w:iCs/>
+          <w:sz w:val="20"/>
+          <w:szCs w:val="20"/>
+        </w:rPr>
+        <w:t xml:space="preserve"> presented difficulties when considering barriers. Initially I had used line barriers for the closed highways and learned there was a </w:t>
       </w:r>
       <w:r>
         <w:rPr>
@@ -3958,7 +4670,25 @@
           <w:sz w:val="20"/>
           <w:szCs w:val="20"/>
         </w:rPr>
-        <w:t xml:space="preserve"> a limit. I tried to consider the barriers in AGOL notebooks, but the environment would </w:t>
+        <w:t xml:space="preserve"> a limit. I tried to consider the barriers in AGOL notebooks</w:t>
+      </w:r>
+      <w:r>
+        <w:rPr>
+          <w:rFonts w:ascii="Times New Roman" w:eastAsia="Times New Roman" w:hAnsi="Times New Roman" w:cs="Times New Roman"/>
+          <w:iCs/>
+          <w:sz w:val="20"/>
+          <w:szCs w:val="20"/>
+        </w:rPr>
+        <w:t xml:space="preserve"> using Place Routes</w:t>
+      </w:r>
+      <w:r>
+        <w:rPr>
+          <w:rFonts w:ascii="Times New Roman" w:eastAsia="Times New Roman" w:hAnsi="Times New Roman" w:cs="Times New Roman"/>
+          <w:iCs/>
+          <w:sz w:val="20"/>
+          <w:szCs w:val="20"/>
+        </w:rPr>
+        <w:t xml:space="preserve">, but the environment would </w:t>
       </w:r>
       <w:r>
         <w:rPr>
@@ -3987,15 +4717,81 @@
         </w:rPr>
         <w:t xml:space="preserve">Additionally, the results were written out to a feature layer and must be viewed using Map Viewer. </w:t>
       </w:r>
-      <w:r>
-        <w:rPr>
-          <w:rFonts w:ascii="Times New Roman" w:eastAsia="Times New Roman" w:hAnsi="Times New Roman" w:cs="Times New Roman"/>
-          <w:iCs/>
-          <w:sz w:val="20"/>
-          <w:szCs w:val="20"/>
-        </w:rPr>
-        <w:t>In both AGOL and ArcPro, the directions for each route could be printed out.</w:t>
-      </w:r>
+    </w:p>
+    <w:p>
+      <w:pPr>
+        <w:rPr>
+          <w:rFonts w:ascii="Times New Roman" w:eastAsia="Times New Roman" w:hAnsi="Times New Roman" w:cs="Times New Roman"/>
+          <w:iCs/>
+          <w:sz w:val="20"/>
+          <w:szCs w:val="20"/>
+        </w:rPr>
+      </w:pPr>
+    </w:p>
+    <w:p>
+      <w:pPr>
+        <w:rPr>
+          <w:rFonts w:ascii="Times New Roman" w:eastAsia="Times New Roman" w:hAnsi="Times New Roman" w:cs="Times New Roman"/>
+          <w:iCs/>
+          <w:sz w:val="20"/>
+          <w:szCs w:val="20"/>
+        </w:rPr>
+      </w:pPr>
+      <w:r>
+        <w:rPr>
+          <w:rFonts w:ascii="Times New Roman" w:eastAsia="Times New Roman" w:hAnsi="Times New Roman" w:cs="Times New Roman"/>
+          <w:iCs/>
+          <w:sz w:val="20"/>
+          <w:szCs w:val="20"/>
+        </w:rPr>
+        <w:t xml:space="preserve">When using the ArcGIS Pro Online Service tool, Solve Vehicle Routing Problem, the tool was able to consider barriers and return directions given the time window. The directions were more thorough and even specified where traffic lights </w:t>
+      </w:r>
+      <w:r>
+        <w:rPr>
+          <w:rFonts w:ascii="Times New Roman" w:eastAsia="Times New Roman" w:hAnsi="Times New Roman" w:cs="Times New Roman"/>
+          <w:iCs/>
+          <w:sz w:val="20"/>
+          <w:szCs w:val="20"/>
+        </w:rPr>
+        <w:t>were,</w:t>
+      </w:r>
+      <w:r>
+        <w:rPr>
+          <w:rFonts w:ascii="Times New Roman" w:eastAsia="Times New Roman" w:hAnsi="Times New Roman" w:cs="Times New Roman"/>
+          <w:iCs/>
+          <w:sz w:val="20"/>
+          <w:szCs w:val="20"/>
+        </w:rPr>
+        <w:t xml:space="preserve"> and which roads had prohibitions aside from closed highways that I specified as the barriers. </w:t>
+      </w:r>
+      <w:r>
+        <w:rPr>
+          <w:rFonts w:ascii="Times New Roman" w:eastAsia="Times New Roman" w:hAnsi="Times New Roman" w:cs="Times New Roman"/>
+          <w:iCs/>
+          <w:sz w:val="20"/>
+          <w:szCs w:val="20"/>
+        </w:rPr>
+        <w:t xml:space="preserve">The directions also specified which lane to be in at road structures like forks. </w:t>
+      </w:r>
+      <w:r>
+        <w:rPr>
+          <w:rFonts w:ascii="Times New Roman" w:eastAsia="Times New Roman" w:hAnsi="Times New Roman" w:cs="Times New Roman"/>
+          <w:iCs/>
+          <w:sz w:val="20"/>
+          <w:szCs w:val="20"/>
+        </w:rPr>
+        <w:t xml:space="preserve">Compared to the ArcGIS Pro network that I made; this tool had a greater travel time. This could be because it is considering more detailed information about the network and routes. </w:t>
+      </w:r>
+    </w:p>
+    <w:p>
+      <w:pPr>
+        <w:rPr>
+          <w:rFonts w:ascii="Times New Roman" w:eastAsia="Times New Roman" w:hAnsi="Times New Roman" w:cs="Times New Roman"/>
+          <w:iCs/>
+          <w:sz w:val="20"/>
+          <w:szCs w:val="20"/>
+        </w:rPr>
+      </w:pPr>
     </w:p>
     <w:p>
       <w:pPr>
@@ -4014,7 +4810,6 @@
           <w:szCs w:val="20"/>
           <w:u w:val="single"/>
         </w:rPr>
-        <w:lastRenderedPageBreak/>
         <w:t>Overall Results</w:t>
       </w:r>
     </w:p>
@@ -4027,24 +4822,50 @@
           <w:szCs w:val="20"/>
         </w:rPr>
       </w:pPr>
-    </w:p>
-    <w:p>
-      <w:pPr>
-        <w:rPr>
-          <w:rFonts w:ascii="Times New Roman" w:eastAsia="Times New Roman" w:hAnsi="Times New Roman" w:cs="Times New Roman"/>
-          <w:iCs/>
-          <w:sz w:val="20"/>
-          <w:szCs w:val="20"/>
-        </w:rPr>
-      </w:pPr>
-      <w:r>
-        <w:rPr>
-          <w:rFonts w:ascii="Times New Roman" w:eastAsia="Times New Roman" w:hAnsi="Times New Roman" w:cs="Times New Roman"/>
-          <w:iCs/>
-          <w:sz w:val="20"/>
-          <w:szCs w:val="20"/>
-        </w:rPr>
-        <w:t>The requirement of the problem was to reduce the amount of time the two employees spend working before a holiday. Based on my results when there are two delivery vehicles, the best solution proposed above is to have one vehicle do 9 stops and the other do 1 stop. This would result in an overall total time of 2 hours and 37 minutes and total travel distance of 95 miles. (Fig 5). However, this does not consider the traffic time as discussed</w:t>
+      <w:r>
+        <w:rPr>
+          <w:rFonts w:ascii="Times New Roman" w:eastAsia="Times New Roman" w:hAnsi="Times New Roman" w:cs="Times New Roman"/>
+          <w:iCs/>
+          <w:sz w:val="20"/>
+          <w:szCs w:val="20"/>
+        </w:rPr>
+        <w:t xml:space="preserve">The requirement of the problem was to reduce the amount of time the two employees spend working before a holiday. Based on my results when there are two delivery vehicles, the best solution proposed above is to have one vehicle do 9 stops and the other do 1 stop. This would result in an overall total time of 2 hours and 37 minutes and total travel distance of 95 miles. (Fig </w:t>
+      </w:r>
+      <w:r>
+        <w:rPr>
+          <w:rFonts w:ascii="Times New Roman" w:eastAsia="Times New Roman" w:hAnsi="Times New Roman" w:cs="Times New Roman"/>
+          <w:iCs/>
+          <w:sz w:val="20"/>
+          <w:szCs w:val="20"/>
+        </w:rPr>
+        <w:t>6</w:t>
+      </w:r>
+      <w:r>
+        <w:rPr>
+          <w:rFonts w:ascii="Times New Roman" w:eastAsia="Times New Roman" w:hAnsi="Times New Roman" w:cs="Times New Roman"/>
+          <w:iCs/>
+          <w:sz w:val="20"/>
+          <w:szCs w:val="20"/>
+        </w:rPr>
+        <w:t>). However, this does not consider the traffic time</w:t>
+      </w:r>
+      <w:r>
+        <w:rPr>
+          <w:rFonts w:ascii="Times New Roman" w:eastAsia="Times New Roman" w:hAnsi="Times New Roman" w:cs="Times New Roman"/>
+          <w:iCs/>
+          <w:sz w:val="20"/>
+          <w:szCs w:val="20"/>
+        </w:rPr>
+        <w:t>, other impediments aside from the closed highways,</w:t>
+      </w:r>
+      <w:r>
+        <w:rPr>
+          <w:rFonts w:ascii="Times New Roman" w:eastAsia="Times New Roman" w:hAnsi="Times New Roman" w:cs="Times New Roman"/>
+          <w:iCs/>
+          <w:sz w:val="20"/>
+          <w:szCs w:val="20"/>
+        </w:rPr>
+        <w:t xml:space="preserve"> as discussed</w:t>
       </w:r>
       <w:r>
         <w:rPr>
@@ -4120,85 +4941,45 @@
           <w:sz w:val="20"/>
           <w:szCs w:val="20"/>
         </w:rPr>
-        <w:t xml:space="preserve">The overall results could be more accurate if the analysis considered </w:t>
-      </w:r>
-      <w:r>
-        <w:rPr>
-          <w:rFonts w:ascii="Times New Roman" w:eastAsia="Times New Roman" w:hAnsi="Times New Roman" w:cs="Times New Roman"/>
-          <w:iCs/>
-          <w:sz w:val="20"/>
-          <w:szCs w:val="20"/>
-        </w:rPr>
-        <w:t>whether</w:t>
-      </w:r>
-      <w:r>
-        <w:rPr>
-          <w:rFonts w:ascii="Times New Roman" w:eastAsia="Times New Roman" w:hAnsi="Times New Roman" w:cs="Times New Roman"/>
-          <w:iCs/>
-          <w:sz w:val="20"/>
-          <w:szCs w:val="20"/>
-        </w:rPr>
-        <w:t xml:space="preserve"> a highway under construction was completely prohibited from travel</w:t>
-      </w:r>
-      <w:r>
-        <w:rPr>
-          <w:rFonts w:ascii="Times New Roman" w:eastAsia="Times New Roman" w:hAnsi="Times New Roman" w:cs="Times New Roman"/>
-          <w:iCs/>
-          <w:sz w:val="20"/>
-          <w:szCs w:val="20"/>
-        </w:rPr>
-        <w:t xml:space="preserve"> or accrued more time cost. </w:t>
-      </w:r>
-    </w:p>
-    <w:p>
-      <w:pPr>
-        <w:rPr>
-          <w:rFonts w:ascii="Times New Roman" w:eastAsia="Times New Roman" w:hAnsi="Times New Roman" w:cs="Times New Roman"/>
-          <w:iCs/>
-          <w:sz w:val="20"/>
-          <w:szCs w:val="20"/>
-        </w:rPr>
-      </w:pPr>
-    </w:p>
-    <w:p>
-      <w:pPr>
-        <w:rPr>
-          <w:rFonts w:ascii="Times New Roman" w:eastAsia="Times New Roman" w:hAnsi="Times New Roman" w:cs="Times New Roman"/>
-          <w:i/>
-          <w:sz w:val="20"/>
-          <w:szCs w:val="20"/>
-          <w:u w:val="single"/>
-        </w:rPr>
-      </w:pPr>
-      <w:r>
-        <w:rPr>
-          <w:rFonts w:ascii="Times New Roman" w:eastAsia="Times New Roman" w:hAnsi="Times New Roman" w:cs="Times New Roman"/>
-          <w:i/>
-          <w:sz w:val="20"/>
-          <w:szCs w:val="20"/>
-          <w:u w:val="single"/>
-        </w:rPr>
-        <w:t>Other discussion</w:t>
-      </w:r>
-    </w:p>
-    <w:p>
-      <w:pPr>
-        <w:rPr>
-          <w:rFonts w:ascii="Times New Roman" w:eastAsia="Times New Roman" w:hAnsi="Times New Roman" w:cs="Times New Roman"/>
-          <w:iCs/>
-          <w:sz w:val="20"/>
-          <w:szCs w:val="20"/>
-        </w:rPr>
-      </w:pPr>
-      <w:r>
-        <w:rPr>
-          <w:rFonts w:ascii="Times New Roman" w:eastAsia="Times New Roman" w:hAnsi="Times New Roman" w:cs="Times New Roman"/>
-          <w:iCs/>
-          <w:sz w:val="20"/>
-          <w:szCs w:val="20"/>
-        </w:rPr>
-        <w:t xml:space="preserve">Another tool I did try was the Find Routes tool in ArcGIS Pro. It is a ready to use tool that is hosted through ArcGIS Online’s services. My difficulty with this tool was that it could not find a route or would fail when I used the polygon road barriers. Without the barriers, it produced results like the Place Routes analysis tool. This tool was as easy to use as the Place Routes Analysis tool, but again, I was limited by the customization in restrictions and barriers. </w:t>
-      </w:r>
+        <w:t>The overall</w:t>
+      </w:r>
+      <w:r>
+        <w:rPr>
+          <w:rFonts w:ascii="Times New Roman" w:eastAsia="Times New Roman" w:hAnsi="Times New Roman" w:cs="Times New Roman"/>
+          <w:iCs/>
+          <w:sz w:val="20"/>
+          <w:szCs w:val="20"/>
+        </w:rPr>
+        <w:t xml:space="preserve"> ArcGIS Online results show what would happen if there were the barriers (Solve Vehicle Routing Problem ready-to-use tool) vs no barriers (Place Routes). </w:t>
+      </w:r>
+      <w:r>
+        <w:rPr>
+          <w:rFonts w:ascii="Times New Roman" w:eastAsia="Times New Roman" w:hAnsi="Times New Roman" w:cs="Times New Roman"/>
+          <w:iCs/>
+          <w:sz w:val="20"/>
+          <w:szCs w:val="20"/>
+        </w:rPr>
+        <w:t xml:space="preserve">It also yielded more accurate directions with specifications like “at the traffic stop” or “keep right at the fork”. </w:t>
+      </w:r>
+      <w:r>
+        <w:rPr>
+          <w:rFonts w:ascii="Times New Roman" w:eastAsia="Times New Roman" w:hAnsi="Times New Roman" w:cs="Times New Roman"/>
+          <w:iCs/>
+          <w:sz w:val="20"/>
+          <w:szCs w:val="20"/>
+        </w:rPr>
+        <w:t xml:space="preserve"> The ESRI network datasets seems to have more data than just the road centerlines and polygon barriers. </w:t>
+      </w:r>
+    </w:p>
+    <w:p>
+      <w:pPr>
+        <w:rPr>
+          <w:rFonts w:ascii="Times New Roman" w:eastAsia="Times New Roman" w:hAnsi="Times New Roman" w:cs="Times New Roman"/>
+          <w:iCs/>
+          <w:sz w:val="20"/>
+          <w:szCs w:val="20"/>
+        </w:rPr>
+      </w:pPr>
     </w:p>
     <w:p>
       <w:pPr>
@@ -4252,21 +5033,68 @@
         </w:rPr>
         <w:t xml:space="preserve">ESRI. (n.d.-a). </w:t>
       </w:r>
-      <w:r>
-        <w:rPr>
-          <w:i/>
-          <w:iCs/>
-          <w:sz w:val="20"/>
-          <w:szCs w:val="20"/>
-        </w:rPr>
-        <w:t>arcgis.features.analysis module — arcgis 1.8.4 documentation</w:t>
-      </w:r>
-      <w:r>
-        <w:rPr>
-          <w:sz w:val="20"/>
-          <w:szCs w:val="20"/>
-        </w:rPr>
-        <w:t>. Arcgis.Features.Analysis Module. Retrieved March 24, 2021, from https://developers.arcgis.com/python/api-reference/arcgis.features.analysis.html#featureinput</w:t>
+      <w:proofErr w:type="spellStart"/>
+      <w:r>
+        <w:rPr>
+          <w:i/>
+          <w:iCs/>
+          <w:sz w:val="20"/>
+          <w:szCs w:val="20"/>
+        </w:rPr>
+        <w:t>arcgis.features.analysis</w:t>
+      </w:r>
+      <w:proofErr w:type="spellEnd"/>
+      <w:r>
+        <w:rPr>
+          <w:i/>
+          <w:iCs/>
+          <w:sz w:val="20"/>
+          <w:szCs w:val="20"/>
+        </w:rPr>
+        <w:t xml:space="preserve"> module — </w:t>
+      </w:r>
+      <w:proofErr w:type="spellStart"/>
+      <w:r>
+        <w:rPr>
+          <w:i/>
+          <w:iCs/>
+          <w:sz w:val="20"/>
+          <w:szCs w:val="20"/>
+        </w:rPr>
+        <w:t>arcgis</w:t>
+      </w:r>
+      <w:proofErr w:type="spellEnd"/>
+      <w:r>
+        <w:rPr>
+          <w:i/>
+          <w:iCs/>
+          <w:sz w:val="20"/>
+          <w:szCs w:val="20"/>
+        </w:rPr>
+        <w:t xml:space="preserve"> 1.8.4 documentation</w:t>
+      </w:r>
+      <w:r>
+        <w:rPr>
+          <w:sz w:val="20"/>
+          <w:szCs w:val="20"/>
+        </w:rPr>
+        <w:t xml:space="preserve">. </w:t>
+      </w:r>
+      <w:proofErr w:type="spellStart"/>
+      <w:r>
+        <w:rPr>
+          <w:sz w:val="20"/>
+          <w:szCs w:val="20"/>
+        </w:rPr>
+        <w:t>Arcgis.Features.Analysis</w:t>
+      </w:r>
+      <w:proofErr w:type="spellEnd"/>
+      <w:r>
+        <w:rPr>
+          <w:sz w:val="20"/>
+          <w:szCs w:val="20"/>
+        </w:rPr>
+        <w:t xml:space="preserve"> Module. Retrieved March 24, 2021, from https://developers.arcgis.com/python/api-reference/arcgis.features.analysis.html#featureinput</w:t>
       </w:r>
     </w:p>
     <w:p>
@@ -4368,7 +5196,53 @@
           <w:sz w:val="20"/>
           <w:szCs w:val="20"/>
         </w:rPr>
-        <w:t>. ArcGIS Pro 2.7. Retrieved March 24, 2021, from https://pro.arcgis.com/en/pro-app/latest/help/analysis/networks/new-network-analysis-layer.htm</w:t>
+        <w:t xml:space="preserve">. ArcGIS Pro 2.7. Retrieved March 24, 2021, from </w:t>
+      </w:r>
+      <w:hyperlink r:id="rId20" w:history="1">
+        <w:r>
+          <w:rPr>
+            <w:rStyle w:val="Hyperlink"/>
+            <w:sz w:val="20"/>
+            <w:szCs w:val="20"/>
+          </w:rPr>
+          <w:t>https://pro.arcgis.com/en/pro-app/latest/help/analysis/networks/new-network-analysis-layer.htm</w:t>
+        </w:r>
+      </w:hyperlink>
+    </w:p>
+    <w:p>
+      <w:pPr>
+        <w:ind w:left="720" w:hanging="720"/>
+        <w:rPr>
+          <w:rFonts w:ascii="Times New Roman" w:eastAsia="Times New Roman" w:hAnsi="Times New Roman" w:cs="Times New Roman"/>
+          <w:sz w:val="20"/>
+          <w:szCs w:val="20"/>
+        </w:rPr>
+      </w:pPr>
+      <w:r>
+        <w:rPr>
+          <w:rFonts w:ascii="Times New Roman" w:eastAsia="Times New Roman" w:hAnsi="Times New Roman" w:cs="Times New Roman"/>
+          <w:sz w:val="20"/>
+          <w:szCs w:val="20"/>
+        </w:rPr>
+        <w:t xml:space="preserve">ESRI. (n.d.-d). </w:t>
+      </w:r>
+      <w:r>
+        <w:rPr>
+          <w:rFonts w:ascii="Times New Roman" w:eastAsia="Times New Roman" w:hAnsi="Times New Roman" w:cs="Times New Roman"/>
+          <w:i/>
+          <w:iCs/>
+          <w:sz w:val="20"/>
+          <w:szCs w:val="20"/>
+        </w:rPr>
+        <w:t>Solve Vehicle Routing Problem (Ready To Use)—ArcGIS Pro | Documentation</w:t>
+      </w:r>
+      <w:r>
+        <w:rPr>
+          <w:rFonts w:ascii="Times New Roman" w:eastAsia="Times New Roman" w:hAnsi="Times New Roman" w:cs="Times New Roman"/>
+          <w:sz w:val="20"/>
+          <w:szCs w:val="20"/>
+        </w:rPr>
+        <w:t>. ArcGIS Pro. Retrieved March 30, 2021, from https://pro.arcgis.com/en/pro-app/latest/tool-reference/ready-to-use/itemdesc-solvevehicleroutingproblem.htm</w:t>
       </w:r>
     </w:p>
     <w:p>
@@ -4402,8 +5276,40 @@
           <w:sz w:val="20"/>
           <w:szCs w:val="20"/>
         </w:rPr>
-        <w:t>. ArcGIS Pro. https://pro.arcgis.com/en/pro-app/latest/help/analysis/networks/vehicle-routing-problem-analysis-layer.htm</w:t>
-      </w:r>
+        <w:t xml:space="preserve">. ArcGIS Pro. </w:t>
+      </w:r>
+      <w:hyperlink r:id="rId21" w:history="1">
+        <w:r>
+          <w:rPr>
+            <w:rStyle w:val="Hyperlink"/>
+            <w:sz w:val="20"/>
+            <w:szCs w:val="20"/>
+          </w:rPr>
+          <w:t>https://pro.arcgis.com/en/pro-app/latest/help/analysis/networks/vehicle-routing-problem-analysis-layer.htm</w:t>
+        </w:r>
+      </w:hyperlink>
+    </w:p>
+    <w:p>
+      <w:pPr>
+        <w:pStyle w:val="NormalWeb"/>
+        <w:spacing w:before="0" w:beforeAutospacing="0" w:after="0" w:afterAutospacing="0"/>
+        <w:ind w:left="720" w:hanging="720"/>
+        <w:rPr>
+          <w:sz w:val="20"/>
+          <w:szCs w:val="20"/>
+        </w:rPr>
+      </w:pPr>
+    </w:p>
+    <w:p>
+      <w:pPr>
+        <w:pStyle w:val="NormalWeb"/>
+        <w:spacing w:before="0" w:beforeAutospacing="0" w:after="0" w:afterAutospacing="0"/>
+        <w:ind w:left="720" w:hanging="720"/>
+        <w:rPr>
+          <w:sz w:val="20"/>
+          <w:szCs w:val="20"/>
+        </w:rPr>
+      </w:pPr>
     </w:p>
     <w:p>
       <w:pPr>
@@ -4893,7 +5799,25 @@
                 <w:sz w:val="16"/>
                 <w:szCs w:val="16"/>
               </w:rPr>
-              <w:t xml:space="preserve">Title, Notice: Dr. Bryan Runck, Author, </w:t>
+              <w:t xml:space="preserve">Title, Notice: Dr. Bryan </w:t>
+            </w:r>
+            <w:proofErr w:type="spellStart"/>
+            <w:r>
+              <w:rPr>
+                <w:rFonts w:ascii="Times New Roman" w:eastAsia="Times New Roman" w:hAnsi="Times New Roman" w:cs="Times New Roman"/>
+                <w:sz w:val="16"/>
+                <w:szCs w:val="16"/>
+              </w:rPr>
+              <w:t>Runck</w:t>
+            </w:r>
+            <w:proofErr w:type="spellEnd"/>
+            <w:r>
+              <w:rPr>
+                <w:rFonts w:ascii="Times New Roman" w:eastAsia="Times New Roman" w:hAnsi="Times New Roman" w:cs="Times New Roman"/>
+                <w:sz w:val="16"/>
+                <w:szCs w:val="16"/>
+              </w:rPr>
+              <w:t xml:space="preserve">, Author, </w:t>
             </w:r>
             <w:r>
               <w:rPr>
@@ -6450,6 +7374,25 @@
       <w:rFonts w:ascii="Times New Roman" w:eastAsia="Times New Roman" w:hAnsi="Times New Roman" w:cs="Times New Roman"/>
     </w:rPr>
   </w:style>
+  <w:style w:type="paragraph" w:styleId="Caption">
+    <w:name w:val="caption"/>
+    <w:basedOn w:val="Normal"/>
+    <w:next w:val="Normal"/>
+    <w:uiPriority w:val="35"/>
+    <w:unhideWhenUsed/>
+    <w:qFormat/>
+    <w:rsid w:val="00D31CCC"/>
+    <w:pPr>
+      <w:spacing w:after="200"/>
+    </w:pPr>
+    <w:rPr>
+      <w:i/>
+      <w:iCs/>
+      <w:color w:val="44546A" w:themeColor="text2"/>
+      <w:sz w:val="18"/>
+      <w:szCs w:val="18"/>
+    </w:rPr>
+  </w:style>
 </w:styles>
 </file>
 

</xml_diff>